<commit_message>
Improved performance by upto 3 fold. Updated Case Study CCUS model (CCUS_Biocrude).
Improved performance of PDF formation and sampling by using native fitdist and random() instead of ksdensity and randarb. The latter required the parameter distributions to be defined rather brute-force by discretizing the PDF space. This led to much higher performance (~15 seconds @ N=1000 for CCUS_Biocrude vs ~50 seconds previously)
</commit_message>
<xml_diff>
--- a/DOC_MC-Sobol_for_Ranking.docx
+++ b/DOC_MC-Sobol_for_Ranking.docx
@@ -315,43 +315,7 @@
         <w:rPr>
           <w:i/>
         </w:rPr>
-        <w:t xml:space="preserve">, while sensitive arent very representative of </w:t>
-      </w:r>
-      <w:r>
-        <w:rPr>
-          <w:i/>
-        </w:rPr>
-        <w:t>R&amp;D</w:t>
-      </w:r>
-      <w:r>
-        <w:rPr>
-          <w:i/>
-        </w:rPr>
-        <w:t xml:space="preserve"> and isnt something </w:t>
-      </w:r>
-      <w:r>
-        <w:rPr>
-          <w:i/>
-        </w:rPr>
-        <w:t>that is</w:t>
-      </w:r>
-      <w:r>
-        <w:rPr>
-          <w:i/>
-        </w:rPr>
-        <w:t xml:space="preserve"> improve</w:t>
-      </w:r>
-      <w:r>
-        <w:rPr>
-          <w:i/>
-        </w:rPr>
-        <w:t>d</w:t>
-      </w:r>
-      <w:r>
-        <w:rPr>
-          <w:i/>
-        </w:rPr>
-        <w:t xml:space="preserve"> with research)</w:t>
+        <w:t>, while sensitive arent very representative of R&amp;D and isnt something that is improved with research). However, technically any variable is a parameter as long as it is manipulable (is an independent variable) and represents a DOF of the CCU model.</w:t>
       </w:r>
     </w:p>
     <w:p>
@@ -382,7 +346,38 @@
         <w:rPr>
           <w:i/>
         </w:rPr>
-        <w:t xml:space="preserve"> selection, as many parameters should be selected. Sobol Indices can be actually used to evaluate the parameter selection as it ranks parameters on the contribution to variance</w:t>
+        <w:t xml:space="preserve"> selection, as many parameters should be selected</w:t>
+      </w:r>
+      <w:r>
+        <w:rPr>
+          <w:i/>
+        </w:rPr>
+        <w:t xml:space="preserve"> </w:t>
+      </w:r>
+      <w:r>
+        <w:rPr>
+          <w:i/>
+        </w:rPr>
+        <w:t xml:space="preserve">(we propose that </w:t>
+      </w:r>
+      <w:r>
+        <w:rPr>
+          <w:i/>
+          <w:u w:val="single"/>
+        </w:rPr>
+        <w:t>ALL DOF parameters be selected for initial set)</w:t>
+      </w:r>
+      <w:r>
+        <w:rPr>
+          <w:i/>
+        </w:rPr>
+        <w:t>.</w:t>
+      </w:r>
+      <w:r>
+        <w:rPr>
+          <w:i/>
+        </w:rPr>
+        <w:t>. Sobol Indices can be actually used to evaluate the parameter selection as it ranks parameters on the contribution to variance</w:t>
       </w:r>
     </w:p>
     <w:p>
@@ -517,6 +512,25 @@
           <w:i/>
         </w:rPr>
         <w:t>The sample points need not necessarily be from optimality point and can be collected from pilot/lab-scale experiments or in the worst case, from literature study. The data collector should note discrepancies in the experimentation apparatus that might explain differences in parameter values.</w:t>
+      </w:r>
+    </w:p>
+    <w:p>
+      <w:pPr>
+        <w:pStyle w:val="ListParagraph"/>
+        <w:numPr>
+          <w:ilvl w:val="0"/>
+          <w:numId w:val="4"/>
+        </w:numPr>
+        <w:ind w:leftChars="0" w:left="709"/>
+        <w:rPr>
+          <w:rFonts w:hint="eastAsia"/>
+        </w:rPr>
+      </w:pPr>
+      <w:r>
+        <w:rPr>
+          <w:i/>
+        </w:rPr>
+        <w:t>If repeated sampling of data is possible at the same conditions, then the engineer can opt to use parametric sample distributions (mean and variance) rather than kernel distributions.</w:t>
       </w:r>
     </w:p>
     <w:p>
@@ -865,6 +879,7 @@
             <w:rPr>
               <w:rFonts w:ascii="Cambria Math" w:hAnsi="Cambria Math"/>
             </w:rPr>
+            <w:lastRenderedPageBreak/>
             <m:t>p</m:t>
           </m:r>
           <m:d>
@@ -1204,15 +1219,7 @@
           <w:i/>
           <w:iCs/>
         </w:rPr>
-        <w:t xml:space="preserve">etc). Generating a PDF that is defined by sample data points avoids the ambiguity issue as the PDF is tailored to </w:t>
-      </w:r>
-      <w:r>
-        <w:rPr>
-          <w:i/>
-          <w:iCs/>
-        </w:rPr>
-        <w:lastRenderedPageBreak/>
-        <w:t>available data. It can be proved that with infinite sample points, the KDE distribution converges to a Normal one</w:t>
+        <w:t>etc). Generating a PDF that is defined by sample data points avoids the ambiguity issue as the PDF is tailored to available data. It can be proved that with infinite sample points, the KDE distribution converges to a Normal one</w:t>
       </w:r>
     </w:p>
     <w:p>
@@ -1233,21 +1240,7 @@
           <w:i/>
           <w:iCs/>
         </w:rPr>
-        <w:t>Because the KDE distribution is sensitive to bandwidth h</w:t>
-      </w:r>
-      <w:r>
-        <w:rPr>
-          <w:i/>
-          <w:iCs/>
-        </w:rPr>
-        <w:t xml:space="preserve"> (which acts as “stdev”</w:t>
-      </w:r>
-      <w:r>
-        <w:rPr>
-          <w:i/>
-          <w:iCs/>
-        </w:rPr>
-        <w:t xml:space="preserve">, it can be argued that choosing a value for </w:t>
+        <w:t xml:space="preserve">Because the KDE distribution is sensitive to bandwidth h (which acts as “stdev” for parametric distributions), it can be argued that choosing a value for </w:t>
       </w:r>
       <m:oMath>
         <m:r>
@@ -1265,21 +1258,235 @@
           <w:i/>
           <w:iCs/>
         </w:rPr>
-        <w:t xml:space="preserve"> still retains </w:t>
-      </w:r>
-      <w:r>
-        <w:rPr>
+        <w:t xml:space="preserve"> still retains some level of ambiguity. However, statisticians have addressed this issue by coming up with a way to calculate the </w:t>
+      </w:r>
+      <w:r>
+        <w:rPr>
+          <w:b/>
           <w:i/>
           <w:iCs/>
         </w:rPr>
-        <w:t xml:space="preserve">some level of </w:t>
+        <w:t xml:space="preserve">optimal bandwidth </w:t>
       </w:r>
       <w:r>
         <w:rPr>
           <w:i/>
           <w:iCs/>
         </w:rPr>
-        <w:t>ambiguity</w:t>
+        <w:t xml:space="preserve">for a given kernel sample set. </w:t>
+      </w:r>
+    </w:p>
+    <w:p>
+      <w:pPr>
+        <w:pStyle w:val="ListParagraph"/>
+        <w:numPr>
+          <w:ilvl w:val="0"/>
+          <w:numId w:val="5"/>
+        </w:numPr>
+        <w:ind w:leftChars="0"/>
+        <w:rPr>
+          <w:i/>
+          <w:iCs/>
+        </w:rPr>
+      </w:pPr>
+      <w:r>
+        <w:rPr>
+          <w:i/>
+          <w:iCs/>
+        </w:rPr>
+        <w:t xml:space="preserve">The optimal bandwidth algorithm for the current code uses </w:t>
+      </w:r>
+      <w:r>
+        <w:rPr>
+          <w:b/>
+          <w:i/>
+          <w:iCs/>
+        </w:rPr>
+        <w:t xml:space="preserve">Scott’s Rule </w:t>
+      </w:r>
+      <w:r>
+        <w:rPr>
+          <w:i/>
+          <w:iCs/>
+        </w:rPr>
+        <w:t xml:space="preserve">(Ref: Scott, D.W. (1979), “On optimal and data-based histograms”, Biometrika, 66, 605-610. The heuristic says that </w:t>
+      </w:r>
+      <m:oMath>
+        <m:r>
+          <m:rPr>
+            <m:sty m:val="bi"/>
+          </m:rPr>
+          <w:rPr>
+            <w:rFonts w:ascii="Cambria Math" w:hAnsi="Cambria Math"/>
+          </w:rPr>
+          <m:t>h ∝</m:t>
+        </m:r>
+        <m:sSup>
+          <m:sSupPr>
+            <m:ctrlPr>
+              <w:rPr>
+                <w:rFonts w:ascii="Cambria Math" w:hAnsi="Cambria Math"/>
+                <w:b/>
+                <w:i/>
+                <w:iCs/>
+              </w:rPr>
+            </m:ctrlPr>
+          </m:sSupPr>
+          <m:e>
+            <m:r>
+              <m:rPr>
+                <m:sty m:val="bi"/>
+              </m:rPr>
+              <w:rPr>
+                <w:rFonts w:ascii="Cambria Math" w:hAnsi="Cambria Math"/>
+              </w:rPr>
+              <m:t>n</m:t>
+            </m:r>
+          </m:e>
+          <m:sup>
+            <m:r>
+              <m:rPr>
+                <m:sty m:val="bi"/>
+              </m:rPr>
+              <w:rPr>
+                <w:rFonts w:ascii="Cambria Math" w:hAnsi="Cambria Math"/>
+              </w:rPr>
+              <m:t>-</m:t>
+            </m:r>
+            <m:f>
+              <m:fPr>
+                <m:ctrlPr>
+                  <w:rPr>
+                    <w:rFonts w:ascii="Cambria Math" w:hAnsi="Cambria Math"/>
+                    <w:b/>
+                    <w:i/>
+                    <w:iCs/>
+                  </w:rPr>
+                </m:ctrlPr>
+              </m:fPr>
+              <m:num>
+                <m:r>
+                  <m:rPr>
+                    <m:sty m:val="bi"/>
+                  </m:rPr>
+                  <w:rPr>
+                    <w:rFonts w:ascii="Cambria Math" w:hAnsi="Cambria Math"/>
+                  </w:rPr>
+                  <m:t>1</m:t>
+                </m:r>
+              </m:num>
+              <m:den>
+                <m:r>
+                  <m:rPr>
+                    <m:sty m:val="bi"/>
+                  </m:rPr>
+                  <w:rPr>
+                    <w:rFonts w:ascii="Cambria Math" w:hAnsi="Cambria Math"/>
+                  </w:rPr>
+                  <m:t>d+4</m:t>
+                </m:r>
+              </m:den>
+            </m:f>
+          </m:sup>
+        </m:sSup>
+      </m:oMath>
+      <w:r>
+        <w:rPr>
+          <w:rFonts w:hint="eastAsia"/>
+          <w:i/>
+          <w:iCs/>
+        </w:rPr>
+        <w:t xml:space="preserve"> where </w:t>
+      </w:r>
+      <m:oMath>
+        <m:r>
+          <w:rPr>
+            <w:rFonts w:ascii="Cambria Math" w:hAnsi="Cambria Math"/>
+          </w:rPr>
+          <m:t>n</m:t>
+        </m:r>
+      </m:oMath>
+      <w:r>
+        <w:rPr>
+          <w:rFonts w:hint="eastAsia"/>
+          <w:i/>
+          <w:iCs/>
+        </w:rPr>
+        <w:t xml:space="preserve"> is the nu</w:t>
+      </w:r>
+      <w:r>
+        <w:rPr>
+          <w:i/>
+          <w:iCs/>
+        </w:rPr>
+        <w:t xml:space="preserve">mber of sample points and </w:t>
+      </w:r>
+      <m:oMath>
+        <m:r>
+          <w:rPr>
+            <w:rFonts w:ascii="Cambria Math" w:hAnsi="Cambria Math"/>
+          </w:rPr>
+          <m:t>d</m:t>
+        </m:r>
+      </m:oMath>
+      <w:r>
+        <w:rPr>
+          <w:rFonts w:hint="eastAsia"/>
+          <w:i/>
+          <w:iCs/>
+        </w:rPr>
+        <w:t xml:space="preserve"> is the number of spacial dimensions (</w:t>
+      </w:r>
+      <w:r>
+        <w:rPr>
+          <w:i/>
+          <w:iCs/>
+        </w:rPr>
+        <w:t xml:space="preserve">for univariate data, </w:t>
+      </w:r>
+      <m:oMath>
+        <m:r>
+          <w:rPr>
+            <w:rFonts w:ascii="Cambria Math" w:hAnsi="Cambria Math"/>
+          </w:rPr>
+          <m:t>d=1</m:t>
+        </m:r>
+      </m:oMath>
+      <w:r>
+        <w:rPr>
+          <w:rFonts w:hint="eastAsia"/>
+          <w:i/>
+          <w:iCs/>
+        </w:rPr>
+        <w:t>).</w:t>
+      </w:r>
+      <w:r>
+        <w:rPr>
+          <w:i/>
+          <w:iCs/>
+        </w:rPr>
+        <w:t xml:space="preserve"> </w:t>
+      </w:r>
+    </w:p>
+    <w:p>
+      <w:pPr>
+        <w:pStyle w:val="ListParagraph"/>
+        <w:numPr>
+          <w:ilvl w:val="0"/>
+          <w:numId w:val="5"/>
+        </w:numPr>
+        <w:ind w:leftChars="0"/>
+        <w:rPr>
+          <w:i/>
+          <w:iCs/>
+        </w:rPr>
+      </w:pPr>
+      <w:r>
+        <w:rPr>
+          <w:i/>
+          <w:iCs/>
+        </w:rPr>
+        <w:t>The proportionality factor for Scott’s Rule is derived in a similar manner to Silverman’s rule and is calculated out to be 1.059</w:t>
       </w:r>
     </w:p>
     <w:p>
@@ -1668,8 +1875,9 @@
     </w:p>
     <w:p>
       <w:pPr>
-        <w:rPr>
-          <w:b/>
+        <w:ind w:left="400"/>
+        <w:rPr>
+          <w:i/>
         </w:rPr>
       </w:pPr>
       <w:r>
@@ -1708,194 +1916,6 @@
           <m:t>ε=0.05</m:t>
         </m:r>
       </m:oMath>
-    </w:p>
-    <w:p>
-      <w:pPr>
-        <w:rPr>
-          <w:b/>
-        </w:rPr>
-      </w:pPr>
-    </w:p>
-    <w:p>
-      <w:pPr>
-        <w:rPr>
-          <w:i/>
-        </w:rPr>
-      </w:pPr>
-      <w:r>
-        <w:rPr>
-          <w:b/>
-        </w:rPr>
-        <w:t xml:space="preserve">[STEP 4] </w:t>
-      </w:r>
-      <w:r>
-        <w:rPr>
-          <w:i/>
-        </w:rPr>
-        <w:t xml:space="preserve">Define two </w:t>
-      </w:r>
-      <w:r>
-        <w:rPr>
-          <w:i/>
-        </w:rPr>
-        <w:t xml:space="preserve">IDENTICAL </w:t>
-      </w:r>
-      <w:r>
-        <w:rPr>
-          <w:i/>
-        </w:rPr>
-        <w:t xml:space="preserve">parameter spaces. One is called </w:t>
-      </w:r>
-      <w:r>
-        <w:rPr>
-          <w:b/>
-          <w:i/>
-        </w:rPr>
-        <w:t>“Parameter Space”</w:t>
-      </w:r>
-      <w:r>
-        <w:rPr>
-          <w:i/>
-        </w:rPr>
-        <w:t xml:space="preserve"> while the other is called the </w:t>
-      </w:r>
-      <w:r>
-        <w:rPr>
-          <w:b/>
-          <w:i/>
-        </w:rPr>
-        <w:t>“Complementary Space”</w:t>
-      </w:r>
-      <w:r>
-        <w:rPr>
-          <w:i/>
-        </w:rPr>
-        <w:t xml:space="preserve">. </w:t>
-      </w:r>
-      <w:r>
-        <w:rPr>
-          <w:i/>
-        </w:rPr>
-        <w:t xml:space="preserve">These spaces are identical in the sense that the values in the spaces are derived from the same procedure, but the actual values themselves may not be identical on an index-to-index basis (see below). </w:t>
-      </w:r>
-      <w:r>
-        <w:rPr>
-          <w:i/>
-        </w:rPr>
-        <w:t xml:space="preserve">The parameter space is a </w:t>
-      </w:r>
-      <m:oMath>
-        <m:r>
-          <w:rPr>
-            <w:rFonts w:ascii="Cambria Math" w:hAnsi="Cambria Math"/>
-            <w:u w:val="single"/>
-          </w:rPr>
-          <m:t xml:space="preserve">N </m:t>
-        </m:r>
-        <m:r>
-          <m:rPr>
-            <m:sty m:val="p"/>
-          </m:rPr>
-          <w:rPr>
-            <w:rFonts w:ascii="Cambria Math" w:hAnsi="Cambria Math"/>
-            <w:u w:val="single"/>
-          </w:rPr>
-          <m:t>x</m:t>
-        </m:r>
-        <m:r>
-          <w:rPr>
-            <w:rFonts w:ascii="Cambria Math" w:hAnsi="Cambria Math"/>
-            <w:u w:val="single"/>
-          </w:rPr>
-          <m:t xml:space="preserve"> P</m:t>
-        </m:r>
-      </m:oMath>
-      <w:r>
-        <w:rPr>
-          <w:i/>
-          <w:u w:val="single"/>
-        </w:rPr>
-        <w:t xml:space="preserve"> matrix</w:t>
-      </w:r>
-      <w:r>
-        <w:rPr>
-          <w:i/>
-        </w:rPr>
-        <w:t xml:space="preserve"> where for each Monte Carlo simulation</w:t>
-      </w:r>
-      <w:r>
-        <w:rPr>
-          <w:i/>
-        </w:rPr>
-        <w:t>,</w:t>
-      </w:r>
-      <w:r>
-        <w:rPr>
-          <w:i/>
-        </w:rPr>
-        <w:t xml:space="preserve"> </w:t>
-      </w:r>
-      <w:r>
-        <w:rPr>
-          <w:i/>
-        </w:rPr>
-        <w:t>each</w:t>
-      </w:r>
-      <w:r>
-        <w:rPr>
-          <w:b/>
-          <w:i/>
-        </w:rPr>
-        <w:t xml:space="preserve"> </w:t>
-      </w:r>
-      <m:oMath>
-        <m:r>
-          <m:rPr>
-            <m:sty m:val="bi"/>
-          </m:rPr>
-          <w:rPr>
-            <w:rFonts w:ascii="Cambria Math" w:hAnsi="Cambria Math"/>
-          </w:rPr>
-          <m:t>k</m:t>
-        </m:r>
-      </m:oMath>
-      <w:r>
-        <w:rPr>
-          <w:rFonts w:hint="eastAsia"/>
-          <w:i/>
-        </w:rPr>
-        <w:t xml:space="preserve"> </w:t>
-      </w:r>
-      <w:r>
-        <w:rPr>
-          <w:i/>
-        </w:rPr>
-        <w:t xml:space="preserve">key parameters </w:t>
-      </w:r>
-      <w:r>
-        <w:rPr>
-          <w:i/>
-        </w:rPr>
-        <w:t xml:space="preserve">are random sampled from </w:t>
-      </w:r>
-      <w:r>
-        <w:rPr>
-          <w:i/>
-        </w:rPr>
-        <w:t xml:space="preserve">their respective PDFs defined by </w:t>
-      </w:r>
-      <w:r>
-        <w:rPr>
-          <w:i/>
-        </w:rPr>
-        <w:t xml:space="preserve">the </w:t>
-      </w:r>
-      <w:r>
-        <w:rPr>
-          <w:i/>
-        </w:rPr>
-        <w:t>KDE method.</w:t>
-      </w:r>
     </w:p>
     <w:p>
       <w:pPr>
@@ -1906,201 +1926,14 @@
         </w:numPr>
         <w:ind w:leftChars="0" w:left="709"/>
         <w:rPr>
-          <w:i/>
-        </w:rPr>
-      </w:pPr>
-      <w:r>
-        <w:rPr>
-          <w:i/>
-        </w:rPr>
-        <w:t>The Parameter Space and Complementary Space are identical in dimension and definition, but because in each space the parameter values are RANDOM SAMPLED from their PDFs</w:t>
-      </w:r>
-      <w:r>
-        <w:rPr>
-          <w:i/>
-        </w:rPr>
-        <w:t xml:space="preserve"> (identical procedure)</w:t>
-      </w:r>
-      <w:r>
-        <w:rPr>
-          <w:i/>
-        </w:rPr>
-        <w:t xml:space="preserve">, the actual values of the parameters for a Monte Carlo simulation i </w:t>
-      </w:r>
-      <w:r>
-        <w:rPr>
-          <w:i/>
-        </w:rPr>
-        <w:t>could</w:t>
-      </w:r>
-      <w:r>
-        <w:rPr>
-          <w:i/>
-        </w:rPr>
-        <w:t xml:space="preserve"> be different for the Parameter Space and Complementary Space</w:t>
-      </w:r>
-    </w:p>
-    <w:p>
-      <w:pPr>
-        <w:pStyle w:val="ListParagraph"/>
-        <w:ind w:leftChars="0" w:left="1120"/>
-        <w:rPr>
-          <w:i/>
-        </w:rPr>
-      </w:pPr>
-    </w:p>
-    <w:p>
-      <w:pPr>
-        <w:rPr>
-          <w:i/>
-        </w:rPr>
-      </w:pPr>
-      <w:r>
-        <w:rPr>
           <w:b/>
         </w:rPr>
-        <w:t xml:space="preserve">[STEP 5] </w:t>
-      </w:r>
-      <w:r>
-        <w:rPr>
-          <w:i/>
-        </w:rPr>
-        <w:t xml:space="preserve">Using the sampled parameter values in the </w:t>
-      </w:r>
-      <w:r>
-        <w:rPr>
-          <w:b/>
-          <w:i/>
-        </w:rPr>
-        <w:t>“Parameter Space”</w:t>
-      </w:r>
-      <w:r>
-        <w:rPr>
-          <w:i/>
-        </w:rPr>
-        <w:t xml:space="preserve"> perform </w:t>
-      </w:r>
-      <m:oMath>
-        <m:r>
-          <w:rPr>
-            <w:rFonts w:ascii="Cambria Math" w:hAnsi="Cambria Math"/>
-          </w:rPr>
-          <m:t>N</m:t>
-        </m:r>
-        <m:r>
-          <w:rPr>
-            <w:rFonts w:ascii="Cambria Math" w:eastAsia="맑은 고딕" w:hAnsi="Cambria Math"/>
-          </w:rPr>
-          <m:t>·</m:t>
-        </m:r>
-        <m:r>
-          <w:rPr>
-            <w:rFonts w:ascii="Cambria Math" w:hAnsi="Cambria Math"/>
-          </w:rPr>
-          <m:t>O</m:t>
-        </m:r>
-      </m:oMath>
-      <w:r>
-        <w:rPr>
-          <w:i/>
-        </w:rPr>
-        <w:t xml:space="preserve"> evaluations of the CCUS </w:t>
-      </w:r>
-      <w:r>
-        <w:rPr>
-          <w:i/>
-        </w:rPr>
-        <w:t>Process M</w:t>
-      </w:r>
-      <w:r>
-        <w:rPr>
-          <w:i/>
-        </w:rPr>
-        <w:t xml:space="preserve">odel. </w:t>
-      </w:r>
-      <w:r>
-        <w:rPr>
-          <w:i/>
-        </w:rPr>
-        <w:t xml:space="preserve">In other words, the values of the parameters are all from the “Parameter Space”. </w:t>
-      </w:r>
-      <w:r>
-        <w:rPr>
-          <w:i/>
-        </w:rPr>
-        <w:t xml:space="preserve">Label the resulting matrix as </w:t>
-      </w:r>
-      <w:r>
-        <w:rPr>
-          <w:b/>
-          <w:i/>
-        </w:rPr>
-        <w:t xml:space="preserve">M_Evaluations. </w:t>
-      </w:r>
-      <w:r>
-        <w:rPr>
-          <w:i/>
-        </w:rPr>
-        <w:t>M_Evaluations</w:t>
-      </w:r>
-      <w:r>
-        <w:rPr>
-          <w:i/>
-        </w:rPr>
-        <w:t xml:space="preserve"> is an </w:t>
-      </w:r>
-      <m:oMath>
-        <m:r>
-          <w:rPr>
-            <w:rFonts w:ascii="Cambria Math" w:hAnsi="Cambria Math"/>
-            <w:u w:val="single"/>
-          </w:rPr>
-          <m:t xml:space="preserve">N </m:t>
-        </m:r>
-        <m:r>
-          <m:rPr>
-            <m:sty m:val="p"/>
-          </m:rPr>
-          <w:rPr>
-            <w:rFonts w:ascii="Cambria Math" w:hAnsi="Cambria Math"/>
-            <w:u w:val="single"/>
-          </w:rPr>
-          <m:t>x</m:t>
-        </m:r>
-        <m:r>
-          <w:rPr>
-            <w:rFonts w:ascii="Cambria Math" w:hAnsi="Cambria Math"/>
-            <w:u w:val="single"/>
-          </w:rPr>
-          <m:t xml:space="preserve"> O</m:t>
-        </m:r>
-      </m:oMath>
-      <w:r>
-        <w:rPr>
-          <w:i/>
-          <w:u w:val="single"/>
-        </w:rPr>
-        <w:t xml:space="preserve"> matrix</w:t>
-      </w:r>
-      <w:r>
-        <w:rPr>
-          <w:i/>
-        </w:rPr>
-        <w:t xml:space="preserve"> where </w:t>
-      </w:r>
-      <m:oMath>
-        <m:r>
-          <w:rPr>
-            <w:rFonts w:ascii="Cambria Math" w:hAnsi="Cambria Math"/>
-          </w:rPr>
-          <m:t>O</m:t>
-        </m:r>
-      </m:oMath>
-      <w:r>
-        <w:rPr>
-          <w:i/>
-        </w:rPr>
-        <w:t xml:space="preserve"> corresponds to the number of model outputs we wish to observe the variance of. </w:t>
+      </w:pPr>
+      <w:r>
+        <w:rPr>
+          <w:i/>
+        </w:rPr>
+        <w:t>In most cases, it is not necessary to calculate the minimum as sufficient MC simulations should be performed for sufficient accuracy. The limiting factor is time.</w:t>
       </w:r>
     </w:p>
     <w:p>
@@ -2112,62 +1945,222 @@
         </w:numPr>
         <w:ind w:leftChars="0" w:left="709"/>
         <w:rPr>
-          <w:i/>
-        </w:rPr>
-      </w:pPr>
-      <w:r>
-        <w:rPr>
-          <w:i/>
-        </w:rPr>
-        <w:t>Are the outputs of the CCUS process model technoeconomic or LCA metric</w:t>
-      </w:r>
-      <w:r>
-        <w:rPr>
-          <w:i/>
-        </w:rPr>
-        <w:t>s</w:t>
-      </w:r>
-      <w:r>
-        <w:rPr>
-          <w:i/>
-        </w:rPr>
-        <w:t xml:space="preserve"> (such as Unit Cost of Production or Specific GWI) or is it a </w:t>
-      </w:r>
-      <w:r>
-        <w:rPr>
-          <w:i/>
-        </w:rPr>
-        <w:t>“</w:t>
-      </w:r>
-      <w:r>
-        <w:rPr>
-          <w:i/>
-        </w:rPr>
-        <w:t>physical</w:t>
-      </w:r>
-      <w:r>
-        <w:rPr>
-          <w:i/>
-        </w:rPr>
-        <w:t>”</w:t>
-      </w:r>
-      <w:r>
-        <w:rPr>
-          <w:i/>
-        </w:rPr>
-        <w:t xml:space="preserve"> metric such as Specific Yield</w:t>
-      </w:r>
-      <w:r>
-        <w:rPr>
-          <w:i/>
-        </w:rPr>
-        <w:t xml:space="preserve"> or Boil-off rate</w:t>
-      </w:r>
-      <w:r>
-        <w:rPr>
-          <w:i/>
-        </w:rPr>
-        <w:t>??</w:t>
+          <w:b/>
+        </w:rPr>
+      </w:pPr>
+      <w:r>
+        <w:rPr>
+          <w:i/>
+        </w:rPr>
+        <w:t>Usually MC simulations in the order of 10</w:t>
+      </w:r>
+      <w:r>
+        <w:rPr>
+          <w:i/>
+          <w:vertAlign w:val="superscript"/>
+        </w:rPr>
+        <w:t>4</w:t>
+      </w:r>
+      <w:r>
+        <w:rPr>
+          <w:i/>
+        </w:rPr>
+        <w:t xml:space="preserve"> are generated but Wei et al., 2016 showed that 10</w:t>
+      </w:r>
+      <w:r>
+        <w:rPr>
+          <w:i/>
+          <w:vertAlign w:val="superscript"/>
+        </w:rPr>
+        <w:t>6</w:t>
+      </w:r>
+      <w:r>
+        <w:rPr>
+          <w:i/>
+        </w:rPr>
+        <w:t xml:space="preserve"> might be necessary</w:t>
+      </w:r>
+    </w:p>
+    <w:p>
+      <w:pPr>
+        <w:rPr>
+          <w:i/>
+        </w:rPr>
+      </w:pPr>
+      <w:r>
+        <w:rPr>
+          <w:b/>
+        </w:rPr>
+        <w:lastRenderedPageBreak/>
+        <w:t xml:space="preserve">[STEP 4] </w:t>
+      </w:r>
+      <w:r>
+        <w:rPr>
+          <w:i/>
+        </w:rPr>
+        <w:t xml:space="preserve">Define two </w:t>
+      </w:r>
+      <w:r>
+        <w:rPr>
+          <w:i/>
+        </w:rPr>
+        <w:t xml:space="preserve">IDENTICAL </w:t>
+      </w:r>
+      <w:r>
+        <w:rPr>
+          <w:i/>
+        </w:rPr>
+        <w:t xml:space="preserve">parameter spaces. One is called </w:t>
+      </w:r>
+      <w:r>
+        <w:rPr>
+          <w:b/>
+          <w:i/>
+        </w:rPr>
+        <w:t>“Parameter Space”</w:t>
+      </w:r>
+      <w:r>
+        <w:rPr>
+          <w:i/>
+        </w:rPr>
+        <w:t xml:space="preserve"> while the other is called the </w:t>
+      </w:r>
+      <w:r>
+        <w:rPr>
+          <w:b/>
+          <w:i/>
+        </w:rPr>
+        <w:t>“Complementary Space”</w:t>
+      </w:r>
+      <w:r>
+        <w:rPr>
+          <w:i/>
+        </w:rPr>
+        <w:t xml:space="preserve">. </w:t>
+      </w:r>
+      <w:r>
+        <w:rPr>
+          <w:i/>
+        </w:rPr>
+        <w:t xml:space="preserve">These spaces are identical in the sense that the values in the spaces are derived from the same procedure, but the actual values themselves may not be identical on an index-to-index basis (see below). </w:t>
+      </w:r>
+      <w:r>
+        <w:rPr>
+          <w:i/>
+        </w:rPr>
+        <w:t xml:space="preserve">The parameter space is a </w:t>
+      </w:r>
+      <m:oMath>
+        <m:r>
+          <w:rPr>
+            <w:rFonts w:ascii="Cambria Math" w:hAnsi="Cambria Math"/>
+            <w:u w:val="single"/>
+          </w:rPr>
+          <m:t xml:space="preserve">N </m:t>
+        </m:r>
+        <m:r>
+          <m:rPr>
+            <m:sty m:val="p"/>
+          </m:rPr>
+          <w:rPr>
+            <w:rFonts w:ascii="Cambria Math" w:hAnsi="Cambria Math"/>
+            <w:u w:val="single"/>
+          </w:rPr>
+          <m:t>x</m:t>
+        </m:r>
+        <m:r>
+          <w:rPr>
+            <w:rFonts w:ascii="Cambria Math" w:hAnsi="Cambria Math"/>
+            <w:u w:val="single"/>
+          </w:rPr>
+          <m:t xml:space="preserve"> P</m:t>
+        </m:r>
+      </m:oMath>
+      <w:r>
+        <w:rPr>
+          <w:i/>
+          <w:u w:val="single"/>
+        </w:rPr>
+        <w:t xml:space="preserve"> matrix</w:t>
+      </w:r>
+      <w:r>
+        <w:rPr>
+          <w:i/>
+        </w:rPr>
+        <w:t xml:space="preserve"> where for each Monte Carlo simulation</w:t>
+      </w:r>
+      <w:r>
+        <w:rPr>
+          <w:i/>
+        </w:rPr>
+        <w:t>,</w:t>
+      </w:r>
+      <w:r>
+        <w:rPr>
+          <w:i/>
+        </w:rPr>
+        <w:t xml:space="preserve"> </w:t>
+      </w:r>
+      <w:r>
+        <w:rPr>
+          <w:i/>
+        </w:rPr>
+        <w:t>each</w:t>
+      </w:r>
+      <w:r>
+        <w:rPr>
+          <w:b/>
+          <w:i/>
+        </w:rPr>
+        <w:t xml:space="preserve"> </w:t>
+      </w:r>
+      <m:oMath>
+        <m:r>
+          <m:rPr>
+            <m:sty m:val="bi"/>
+          </m:rPr>
+          <w:rPr>
+            <w:rFonts w:ascii="Cambria Math" w:hAnsi="Cambria Math"/>
+          </w:rPr>
+          <m:t>k</m:t>
+        </m:r>
+      </m:oMath>
+      <w:r>
+        <w:rPr>
+          <w:rFonts w:hint="eastAsia"/>
+          <w:i/>
+        </w:rPr>
+        <w:t xml:space="preserve"> </w:t>
+      </w:r>
+      <w:r>
+        <w:rPr>
+          <w:i/>
+        </w:rPr>
+        <w:t xml:space="preserve">key parameters </w:t>
+      </w:r>
+      <w:r>
+        <w:rPr>
+          <w:i/>
+        </w:rPr>
+        <w:t xml:space="preserve">are random sampled from </w:t>
+      </w:r>
+      <w:r>
+        <w:rPr>
+          <w:i/>
+        </w:rPr>
+        <w:t xml:space="preserve">their respective PDFs defined by </w:t>
+      </w:r>
+      <w:r>
+        <w:rPr>
+          <w:i/>
+        </w:rPr>
+        <w:t xml:space="preserve">the </w:t>
+      </w:r>
+      <w:r>
+        <w:rPr>
+          <w:i/>
+        </w:rPr>
+        <w:t>KDE method.</w:t>
       </w:r>
     </w:p>
     <w:p>
@@ -2186,32 +2179,189 @@
         <w:rPr>
           <w:i/>
         </w:rPr>
-        <w:lastRenderedPageBreak/>
-        <w:t>Any model output metric would work</w:t>
-      </w:r>
-      <w:r>
-        <w:rPr>
-          <w:i/>
-        </w:rPr>
-        <w:t xml:space="preserve"> as long as it can be directly linked to the performance of the CCUS process</w:t>
-      </w:r>
-      <w:r>
-        <w:rPr>
-          <w:i/>
-        </w:rPr>
-        <w:t xml:space="preserve">. The </w:t>
-      </w:r>
-      <w:r>
-        <w:rPr>
-          <w:i/>
-        </w:rPr>
-        <w:t>significance</w:t>
-      </w:r>
-      <w:r>
-        <w:rPr>
-          <w:i/>
-        </w:rPr>
-        <w:t xml:space="preserve"> being that the Sobol Indices would then be interpreted as the contribution of variance with respect to the total variance OF THAT METRIC (be it Unit Production Cost, yield, etc)</w:t>
+        <w:t>The Parameter Space and Complementary Space are identical in dimension and definition, but because in each space the parameter values are RANDOM SAMPLED from their PDFs</w:t>
+      </w:r>
+      <w:r>
+        <w:rPr>
+          <w:i/>
+        </w:rPr>
+        <w:t xml:space="preserve"> (identical procedure)</w:t>
+      </w:r>
+      <w:r>
+        <w:rPr>
+          <w:i/>
+        </w:rPr>
+        <w:t xml:space="preserve">, the actual values of the parameters for a Monte Carlo simulation i </w:t>
+      </w:r>
+      <w:r>
+        <w:rPr>
+          <w:i/>
+        </w:rPr>
+        <w:t>could</w:t>
+      </w:r>
+      <w:r>
+        <w:rPr>
+          <w:i/>
+        </w:rPr>
+        <w:t xml:space="preserve"> be different for the Parameter Space and Complementary Space</w:t>
+      </w:r>
+    </w:p>
+    <w:p>
+      <w:pPr>
+        <w:pStyle w:val="ListParagraph"/>
+        <w:ind w:leftChars="0" w:left="1120"/>
+        <w:rPr>
+          <w:i/>
+        </w:rPr>
+      </w:pPr>
+    </w:p>
+    <w:p>
+      <w:pPr>
+        <w:rPr>
+          <w:i/>
+        </w:rPr>
+      </w:pPr>
+      <w:r>
+        <w:rPr>
+          <w:b/>
+        </w:rPr>
+        <w:t xml:space="preserve">[STEP 5] </w:t>
+      </w:r>
+      <w:r>
+        <w:rPr>
+          <w:i/>
+        </w:rPr>
+        <w:t xml:space="preserve">Using the sampled parameter values in the </w:t>
+      </w:r>
+      <w:r>
+        <w:rPr>
+          <w:b/>
+          <w:i/>
+        </w:rPr>
+        <w:t>“Parameter Space”</w:t>
+      </w:r>
+      <w:r>
+        <w:rPr>
+          <w:i/>
+        </w:rPr>
+        <w:t xml:space="preserve"> perform </w:t>
+      </w:r>
+      <m:oMath>
+        <m:r>
+          <w:rPr>
+            <w:rFonts w:ascii="Cambria Math" w:hAnsi="Cambria Math"/>
+          </w:rPr>
+          <m:t>N</m:t>
+        </m:r>
+      </m:oMath>
+      <w:r>
+        <w:rPr>
+          <w:i/>
+        </w:rPr>
+        <w:t xml:space="preserve"> evaluations of the CCUS </w:t>
+      </w:r>
+      <w:r>
+        <w:rPr>
+          <w:i/>
+        </w:rPr>
+        <w:t>Process M</w:t>
+      </w:r>
+      <w:r>
+        <w:rPr>
+          <w:i/>
+        </w:rPr>
+        <w:t>odel</w:t>
+      </w:r>
+      <w:r>
+        <w:rPr>
+          <w:i/>
+        </w:rPr>
+        <w:t xml:space="preserve"> where in each evaluation there are </w:t>
+      </w:r>
+      <m:oMath>
+        <m:r>
+          <w:rPr>
+            <w:rFonts w:ascii="Cambria Math" w:hAnsi="Cambria Math"/>
+          </w:rPr>
+          <m:t>O</m:t>
+        </m:r>
+      </m:oMath>
+      <w:r>
+        <w:rPr>
+          <w:rFonts w:hint="eastAsia"/>
+          <w:i/>
+        </w:rPr>
+        <w:t xml:space="preserve"> model outputs</w:t>
+      </w:r>
+      <w:r>
+        <w:rPr>
+          <w:i/>
+        </w:rPr>
+        <w:t xml:space="preserve"> which we wish to observe the variance of</w:t>
+      </w:r>
+      <w:r>
+        <w:rPr>
+          <w:i/>
+        </w:rPr>
+        <w:t xml:space="preserve">. </w:t>
+      </w:r>
+      <w:r>
+        <w:rPr>
+          <w:i/>
+        </w:rPr>
+        <w:t xml:space="preserve">In other words, the values of the parameters are all from the “Parameter Space”. </w:t>
+      </w:r>
+      <w:r>
+        <w:rPr>
+          <w:i/>
+        </w:rPr>
+        <w:t xml:space="preserve">Label the resulting </w:t>
+      </w:r>
+      <m:oMath>
+        <m:r>
+          <w:rPr>
+            <w:rFonts w:ascii="Cambria Math" w:hAnsi="Cambria Math"/>
+            <w:u w:val="single"/>
+          </w:rPr>
+          <m:t xml:space="preserve">N </m:t>
+        </m:r>
+        <m:r>
+          <m:rPr>
+            <m:sty m:val="p"/>
+          </m:rPr>
+          <w:rPr>
+            <w:rFonts w:ascii="Cambria Math" w:hAnsi="Cambria Math"/>
+            <w:u w:val="single"/>
+          </w:rPr>
+          <m:t>x</m:t>
+        </m:r>
+        <m:r>
+          <w:rPr>
+            <w:rFonts w:ascii="Cambria Math" w:hAnsi="Cambria Math"/>
+            <w:u w:val="single"/>
+          </w:rPr>
+          <m:t xml:space="preserve"> O</m:t>
+        </m:r>
+      </m:oMath>
+      <w:r>
+        <w:rPr>
+          <w:i/>
+          <w:u w:val="single"/>
+        </w:rPr>
+        <w:t xml:space="preserve"> matrix</w:t>
+      </w:r>
+      <w:r>
+        <w:rPr>
+          <w:i/>
+        </w:rPr>
+        <w:t xml:space="preserve"> as </w:t>
+      </w:r>
+      <w:r>
+        <w:rPr>
+          <w:b/>
+          <w:i/>
+        </w:rPr>
+        <w:t xml:space="preserve">M_Evaluations. </w:t>
       </w:r>
     </w:p>
     <w:p>
@@ -2230,314 +2380,55 @@
         <w:rPr>
           <w:i/>
         </w:rPr>
-        <w:t>For simplicity, choosing a single model output metrix (</w:t>
-      </w:r>
-      <m:oMath>
-        <m:r>
-          <w:rPr>
-            <w:rFonts w:ascii="Cambria Math" w:hAnsi="Cambria Math"/>
-            <w:u w:val="single"/>
-          </w:rPr>
-          <m:t xml:space="preserve">N </m:t>
-        </m:r>
-        <m:r>
-          <m:rPr>
-            <m:sty m:val="p"/>
-          </m:rPr>
-          <w:rPr>
-            <w:rFonts w:ascii="Cambria Math" w:hAnsi="Cambria Math"/>
-            <w:u w:val="single"/>
-          </w:rPr>
-          <m:t xml:space="preserve">x </m:t>
-        </m:r>
-        <m:r>
-          <w:rPr>
-            <w:rFonts w:ascii="Cambria Math" w:hAnsi="Cambria Math"/>
-            <w:u w:val="single"/>
-          </w:rPr>
-          <m:t>1</m:t>
-        </m:r>
-      </m:oMath>
-      <w:r>
-        <w:rPr>
-          <w:i/>
-          <w:u w:val="single"/>
-        </w:rPr>
-        <w:t xml:space="preserve"> vector</w:t>
-      </w:r>
-      <w:r>
-        <w:rPr>
-          <w:i/>
-        </w:rPr>
-        <w:t>) means that the key parameters can be ranked based on a single ranked list of Sobol indices</w:t>
-      </w:r>
-      <w:r>
-        <w:rPr>
-          <w:i/>
-        </w:rPr>
-        <w:t xml:space="preserve"> and not multiple. For multiple outputs, we would have multiple parameter ranked lists, which would have to be </w:t>
-      </w:r>
-      <w:r>
-        <w:rPr>
-          <w:i/>
-          <w:color w:val="C00000"/>
-        </w:rPr>
-        <w:t>compromised via averaging or some other methods (TBD)</w:t>
-      </w:r>
-    </w:p>
-    <w:p>
-      <w:pPr>
-        <w:pStyle w:val="ListParagraph"/>
-        <w:ind w:leftChars="0" w:left="1120"/>
-        <w:rPr>
-          <w:i/>
-        </w:rPr>
-      </w:pPr>
-    </w:p>
-    <w:p>
-      <w:pPr>
-        <w:rPr>
-          <w:i/>
-        </w:rPr>
-      </w:pPr>
-      <w:r>
-        <w:rPr>
-          <w:b/>
-        </w:rPr>
-        <w:t xml:space="preserve">[STEP 6] </w:t>
-      </w:r>
-      <w:r>
-        <w:rPr>
-          <w:i/>
-        </w:rPr>
-        <w:t xml:space="preserve">Evaluate the CCUS Process Model </w:t>
-      </w:r>
-      <m:oMath>
-        <m:r>
-          <w:rPr>
-            <w:rFonts w:ascii="Cambria Math" w:hAnsi="Cambria Math"/>
-          </w:rPr>
-          <m:t xml:space="preserve">N </m:t>
-        </m:r>
-      </m:oMath>
-      <w:r>
-        <w:rPr>
-          <w:rFonts w:eastAsia="맑은 고딕"/>
-          <w:i/>
-        </w:rPr>
-        <w:t xml:space="preserve">times for each key parameter </w:t>
-      </w:r>
-      <m:oMath>
-        <m:r>
-          <m:rPr>
-            <m:sty m:val="bi"/>
-          </m:rPr>
-          <w:rPr>
-            <w:rFonts w:ascii="Cambria Math" w:eastAsia="맑은 고딕" w:hAnsi="Cambria Math"/>
-          </w:rPr>
-          <m:t>k</m:t>
-        </m:r>
-      </m:oMath>
-      <w:r>
-        <w:rPr>
-          <w:rFonts w:eastAsia="맑은 고딕"/>
-          <w:i/>
-        </w:rPr>
-        <w:t xml:space="preserve"> (total </w:t>
-      </w:r>
-      <m:oMath>
-        <m:r>
-          <w:rPr>
-            <w:rFonts w:ascii="Cambria Math" w:eastAsia="맑은 고딕" w:hAnsi="Cambria Math"/>
-          </w:rPr>
-          <m:t>N · P</m:t>
-        </m:r>
-      </m:oMath>
-      <w:r>
-        <w:rPr>
-          <w:rFonts w:eastAsia="맑은 고딕"/>
-          <w:i/>
-        </w:rPr>
-        <w:t xml:space="preserve"> evaluations)</w:t>
-      </w:r>
-      <w:r>
-        <w:rPr>
-          <w:i/>
-        </w:rPr>
-        <w:t xml:space="preserve">. For each </w:t>
-      </w:r>
-      <w:r>
-        <w:rPr>
-          <w:i/>
-        </w:rPr>
-        <w:t xml:space="preserve">set of </w:t>
-      </w:r>
-      <m:oMath>
-        <m:r>
-          <m:rPr>
-            <m:sty m:val="bi"/>
-          </m:rPr>
-          <w:rPr>
-            <w:rFonts w:ascii="Cambria Math" w:hAnsi="Cambria Math"/>
-          </w:rPr>
-          <m:t>N</m:t>
-        </m:r>
-      </m:oMath>
-      <w:r>
-        <w:rPr>
-          <w:i/>
-        </w:rPr>
-        <w:t xml:space="preserve"> CCUS model evaluations for each </w:t>
-      </w:r>
-      <w:r>
-        <w:rPr>
-          <w:i/>
-        </w:rPr>
-        <w:t>key parameter, the values of key parameter</w:t>
-      </w:r>
-      <w:r>
-        <w:rPr>
-          <w:i/>
-        </w:rPr>
-        <w:t xml:space="preserve"> at interest,</w:t>
-      </w:r>
-      <w:r>
-        <w:rPr>
-          <w:i/>
-        </w:rPr>
-        <w:t xml:space="preserve"> </w:t>
-      </w:r>
-      <m:oMath>
-        <m:r>
-          <m:rPr>
-            <m:sty m:val="bi"/>
-          </m:rPr>
-          <w:rPr>
-            <w:rFonts w:ascii="Cambria Math" w:hAnsi="Cambria Math"/>
-          </w:rPr>
-          <m:t>k</m:t>
-        </m:r>
-      </m:oMath>
-      <w:r>
-        <w:rPr>
-          <w:i/>
-        </w:rPr>
-        <w:t xml:space="preserve"> should be </w:t>
-      </w:r>
-      <w:r>
-        <w:rPr>
-          <w:i/>
-        </w:rPr>
-        <w:t xml:space="preserve">extracted from </w:t>
-      </w:r>
-      <w:r>
-        <w:rPr>
-          <w:i/>
-        </w:rPr>
-        <w:t>the “Parameter Space” whereas t</w:t>
-      </w:r>
-      <w:r>
-        <w:rPr>
-          <w:i/>
-        </w:rPr>
-        <w:t xml:space="preserve">he parameters complementary to </w:t>
-      </w:r>
-      <m:oMath>
-        <m:r>
-          <w:rPr>
-            <w:rFonts w:ascii="Cambria Math" w:hAnsi="Cambria Math"/>
-          </w:rPr>
-          <m:t>k</m:t>
-        </m:r>
-      </m:oMath>
-      <w:r>
-        <w:rPr>
-          <w:rFonts w:hint="eastAsia"/>
-          <w:b/>
-          <w:i/>
-        </w:rPr>
-        <w:t xml:space="preserve"> </w:t>
-      </w:r>
-      <w:r>
-        <w:rPr>
-          <w:i/>
-        </w:rPr>
-        <w:t xml:space="preserve">(defined as </w:t>
-      </w:r>
-      <m:oMath>
-        <m:r>
-          <m:rPr>
-            <m:sty m:val="bi"/>
-          </m:rPr>
-          <w:rPr>
-            <w:rFonts w:ascii="Cambria Math" w:hAnsi="Cambria Math"/>
-          </w:rPr>
-          <m:t>~k</m:t>
-        </m:r>
-      </m:oMath>
-      <w:r>
-        <w:rPr>
-          <w:i/>
-        </w:rPr>
-        <w:t xml:space="preserve">) </w:t>
-      </w:r>
-      <w:r>
-        <w:rPr>
-          <w:i/>
-        </w:rPr>
-        <w:t xml:space="preserve">derive their values from the “Complementary Space”. Label this </w:t>
-      </w:r>
-      <m:oMath>
-        <m:r>
-          <w:rPr>
-            <w:rFonts w:ascii="Cambria Math" w:hAnsi="Cambria Math"/>
-            <w:u w:val="single"/>
-          </w:rPr>
-          <m:t xml:space="preserve">N </m:t>
-        </m:r>
-        <m:r>
-          <m:rPr>
-            <m:sty m:val="p"/>
-          </m:rPr>
-          <w:rPr>
-            <w:rFonts w:ascii="Cambria Math" w:hAnsi="Cambria Math"/>
-            <w:u w:val="single"/>
-          </w:rPr>
-          <m:t>x</m:t>
-        </m:r>
-        <m:r>
-          <w:rPr>
-            <w:rFonts w:ascii="Cambria Math" w:hAnsi="Cambria Math"/>
-            <w:u w:val="single"/>
-          </w:rPr>
-          <m:t xml:space="preserve"> P</m:t>
-        </m:r>
-      </m:oMath>
-      <w:r>
-        <w:rPr>
-          <w:i/>
-          <w:u w:val="single"/>
-        </w:rPr>
-        <w:t xml:space="preserve"> matrix</w:t>
-      </w:r>
-      <w:r>
-        <w:rPr>
-          <w:i/>
-        </w:rPr>
-        <w:t xml:space="preserve"> as </w:t>
-      </w:r>
-      <w:r>
-        <w:rPr>
-          <w:b/>
-          <w:i/>
-        </w:rPr>
-        <w:t>PS_Evaluation</w:t>
-      </w:r>
-      <w:r>
-        <w:rPr>
-          <w:i/>
-        </w:rPr>
-        <w:t>.</w:t>
+        <w:t>The</w:t>
+      </w:r>
+      <w:r>
+        <w:rPr>
+          <w:i/>
+        </w:rPr>
+        <w:t xml:space="preserve"> outputs of the CCUS process model</w:t>
+      </w:r>
+      <w:r>
+        <w:rPr>
+          <w:i/>
+        </w:rPr>
+        <w:t xml:space="preserve"> can be</w:t>
+      </w:r>
+      <w:r>
+        <w:rPr>
+          <w:i/>
+        </w:rPr>
+        <w:t xml:space="preserve"> technoeconomic or LCA metrics (such as Unit Cost of Production or Specific GWI) </w:t>
+      </w:r>
+      <w:r>
+        <w:rPr>
+          <w:i/>
+        </w:rPr>
+        <w:t>or</w:t>
+      </w:r>
+      <w:r>
+        <w:rPr>
+          <w:i/>
+        </w:rPr>
+        <w:t xml:space="preserve"> “</w:t>
+      </w:r>
+      <w:r>
+        <w:rPr>
+          <w:i/>
+        </w:rPr>
+        <w:t>process</w:t>
+      </w:r>
+      <w:r>
+        <w:rPr>
+          <w:i/>
+        </w:rPr>
+        <w:t xml:space="preserve">” metric such as Specific </w:t>
+      </w:r>
+      <w:r>
+        <w:rPr>
+          <w:i/>
+        </w:rPr>
+        <w:t>Yield. However TEA and LCA metrics such as Unit Prod. Cost and Specific GWI should be used as they represent the technology’s performance better than Specific Yield.</w:t>
       </w:r>
     </w:p>
     <w:p>
@@ -2556,7 +2447,327 @@
         <w:rPr>
           <w:i/>
         </w:rPr>
-        <w:t>For example, assume there are 3 key parameters: A, B, and C with 500 MC simulations.</w:t>
+        <w:t>For simplicity, choosing a single model output metrix (</w:t>
+      </w:r>
+      <m:oMath>
+        <m:r>
+          <w:rPr>
+            <w:rFonts w:ascii="Cambria Math" w:hAnsi="Cambria Math"/>
+            <w:u w:val="single"/>
+          </w:rPr>
+          <m:t xml:space="preserve">N </m:t>
+        </m:r>
+        <m:r>
+          <m:rPr>
+            <m:sty m:val="p"/>
+          </m:rPr>
+          <w:rPr>
+            <w:rFonts w:ascii="Cambria Math" w:hAnsi="Cambria Math"/>
+            <w:u w:val="single"/>
+          </w:rPr>
+          <m:t xml:space="preserve">x </m:t>
+        </m:r>
+        <m:r>
+          <w:rPr>
+            <w:rFonts w:ascii="Cambria Math" w:hAnsi="Cambria Math"/>
+            <w:u w:val="single"/>
+          </w:rPr>
+          <m:t>1</m:t>
+        </m:r>
+      </m:oMath>
+      <w:r>
+        <w:rPr>
+          <w:i/>
+          <w:u w:val="single"/>
+        </w:rPr>
+        <w:t xml:space="preserve"> vector</w:t>
+      </w:r>
+      <w:r>
+        <w:rPr>
+          <w:i/>
+        </w:rPr>
+        <w:t>) means that the key parameters can be ranked based on a single ranked list of Sobol indices</w:t>
+      </w:r>
+      <w:r>
+        <w:rPr>
+          <w:i/>
+        </w:rPr>
+        <w:t xml:space="preserve"> and not multiple. For multiple outputs, we would have multiple parameter ranked lists, which would have to be </w:t>
+      </w:r>
+      <w:r>
+        <w:rPr>
+          <w:i/>
+          <w:color w:val="C00000"/>
+        </w:rPr>
+        <w:t>compromised via averaging or some other methods (TBD)</w:t>
+      </w:r>
+      <w:r>
+        <w:rPr>
+          <w:i/>
+          <w:color w:val="C00000"/>
+        </w:rPr>
+        <w:t xml:space="preserve">. </w:t>
+      </w:r>
+      <w:r>
+        <w:rPr>
+          <w:i/>
+        </w:rPr>
+        <w:t>A popular choice I plan to use is 1 TEA Metric and 1 LCA Metric, each with NBC ranked parameters.</w:t>
+      </w:r>
+    </w:p>
+    <w:p>
+      <w:pPr>
+        <w:pStyle w:val="ListParagraph"/>
+        <w:ind w:leftChars="0" w:left="1120"/>
+        <w:rPr>
+          <w:i/>
+        </w:rPr>
+      </w:pPr>
+    </w:p>
+    <w:p>
+      <w:pPr>
+        <w:rPr>
+          <w:i/>
+        </w:rPr>
+      </w:pPr>
+      <w:r>
+        <w:rPr>
+          <w:b/>
+        </w:rPr>
+        <w:t xml:space="preserve">[STEP 6] </w:t>
+      </w:r>
+      <w:r>
+        <w:rPr>
+          <w:i/>
+        </w:rPr>
+        <w:t xml:space="preserve">Evaluate the CCUS Process Model </w:t>
+      </w:r>
+      <m:oMath>
+        <m:r>
+          <w:rPr>
+            <w:rFonts w:ascii="Cambria Math" w:hAnsi="Cambria Math"/>
+          </w:rPr>
+          <m:t xml:space="preserve">N </m:t>
+        </m:r>
+      </m:oMath>
+      <w:r>
+        <w:rPr>
+          <w:rFonts w:eastAsia="맑은 고딕"/>
+          <w:i/>
+        </w:rPr>
+        <w:t xml:space="preserve">times for each key parameter </w:t>
+      </w:r>
+      <m:oMath>
+        <m:r>
+          <m:rPr>
+            <m:sty m:val="bi"/>
+          </m:rPr>
+          <w:rPr>
+            <w:rFonts w:ascii="Cambria Math" w:eastAsia="맑은 고딕" w:hAnsi="Cambria Math"/>
+          </w:rPr>
+          <m:t>k</m:t>
+        </m:r>
+      </m:oMath>
+      <w:r>
+        <w:rPr>
+          <w:rFonts w:eastAsia="맑은 고딕"/>
+          <w:i/>
+        </w:rPr>
+        <w:t xml:space="preserve"> (total </w:t>
+      </w:r>
+      <m:oMath>
+        <m:r>
+          <w:rPr>
+            <w:rFonts w:ascii="Cambria Math" w:eastAsia="맑은 고딕" w:hAnsi="Cambria Math"/>
+          </w:rPr>
+          <m:t>N · P</m:t>
+        </m:r>
+      </m:oMath>
+      <w:r>
+        <w:rPr>
+          <w:rFonts w:eastAsia="맑은 고딕"/>
+          <w:i/>
+        </w:rPr>
+        <w:t xml:space="preserve"> evaluations)</w:t>
+      </w:r>
+      <w:r>
+        <w:rPr>
+          <w:i/>
+        </w:rPr>
+        <w:t xml:space="preserve">. For each </w:t>
+      </w:r>
+      <w:r>
+        <w:rPr>
+          <w:i/>
+        </w:rPr>
+        <w:t xml:space="preserve">set of </w:t>
+      </w:r>
+      <m:oMath>
+        <m:r>
+          <m:rPr>
+            <m:sty m:val="bi"/>
+          </m:rPr>
+          <w:rPr>
+            <w:rFonts w:ascii="Cambria Math" w:hAnsi="Cambria Math"/>
+          </w:rPr>
+          <m:t>N</m:t>
+        </m:r>
+      </m:oMath>
+      <w:r>
+        <w:rPr>
+          <w:i/>
+        </w:rPr>
+        <w:t xml:space="preserve"> CCUS model evaluations for each </w:t>
+      </w:r>
+      <w:r>
+        <w:rPr>
+          <w:i/>
+        </w:rPr>
+        <w:t>key parameter, the values of key parameter</w:t>
+      </w:r>
+      <w:r>
+        <w:rPr>
+          <w:i/>
+        </w:rPr>
+        <w:t xml:space="preserve"> at interest,</w:t>
+      </w:r>
+      <w:r>
+        <w:rPr>
+          <w:i/>
+        </w:rPr>
+        <w:t xml:space="preserve"> </w:t>
+      </w:r>
+      <m:oMath>
+        <m:r>
+          <m:rPr>
+            <m:sty m:val="bi"/>
+          </m:rPr>
+          <w:rPr>
+            <w:rFonts w:ascii="Cambria Math" w:hAnsi="Cambria Math"/>
+          </w:rPr>
+          <m:t>k</m:t>
+        </m:r>
+      </m:oMath>
+      <w:r>
+        <w:rPr>
+          <w:i/>
+        </w:rPr>
+        <w:t xml:space="preserve"> should be </w:t>
+      </w:r>
+      <w:r>
+        <w:rPr>
+          <w:i/>
+        </w:rPr>
+        <w:t xml:space="preserve">extracted from </w:t>
+      </w:r>
+      <w:r>
+        <w:rPr>
+          <w:i/>
+        </w:rPr>
+        <w:t>the “Parameter Space” whereas t</w:t>
+      </w:r>
+      <w:r>
+        <w:rPr>
+          <w:i/>
+        </w:rPr>
+        <w:t xml:space="preserve">he parameters complementary to </w:t>
+      </w:r>
+      <m:oMath>
+        <m:r>
+          <w:rPr>
+            <w:rFonts w:ascii="Cambria Math" w:hAnsi="Cambria Math"/>
+          </w:rPr>
+          <m:t>k</m:t>
+        </m:r>
+      </m:oMath>
+      <w:r>
+        <w:rPr>
+          <w:rFonts w:hint="eastAsia"/>
+          <w:b/>
+          <w:i/>
+        </w:rPr>
+        <w:t xml:space="preserve"> </w:t>
+      </w:r>
+      <w:r>
+        <w:rPr>
+          <w:i/>
+        </w:rPr>
+        <w:t xml:space="preserve">(defined as </w:t>
+      </w:r>
+      <m:oMath>
+        <m:r>
+          <m:rPr>
+            <m:sty m:val="bi"/>
+          </m:rPr>
+          <w:rPr>
+            <w:rFonts w:ascii="Cambria Math" w:hAnsi="Cambria Math"/>
+          </w:rPr>
+          <m:t>~k</m:t>
+        </m:r>
+      </m:oMath>
+      <w:r>
+        <w:rPr>
+          <w:i/>
+        </w:rPr>
+        <w:t xml:space="preserve">) </w:t>
+      </w:r>
+      <w:r>
+        <w:rPr>
+          <w:i/>
+        </w:rPr>
+        <w:t xml:space="preserve">derive their values from the “Complementary Space”. Label this </w:t>
+      </w:r>
+      <m:oMath>
+        <m:r>
+          <w:rPr>
+            <w:rFonts w:ascii="Cambria Math" w:hAnsi="Cambria Math"/>
+            <w:u w:val="single"/>
+          </w:rPr>
+          <m:t xml:space="preserve">N </m:t>
+        </m:r>
+        <m:r>
+          <m:rPr>
+            <m:sty m:val="p"/>
+          </m:rPr>
+          <w:rPr>
+            <w:rFonts w:ascii="Cambria Math" w:hAnsi="Cambria Math"/>
+            <w:u w:val="single"/>
+          </w:rPr>
+          <m:t>x</m:t>
+        </m:r>
+        <m:r>
+          <w:rPr>
+            <w:rFonts w:ascii="Cambria Math" w:hAnsi="Cambria Math"/>
+            <w:u w:val="single"/>
+          </w:rPr>
+          <m:t xml:space="preserve"> P</m:t>
+        </m:r>
+      </m:oMath>
+      <w:r>
+        <w:rPr>
+          <w:i/>
+          <w:u w:val="single"/>
+        </w:rPr>
+        <w:t xml:space="preserve"> matrix</w:t>
+      </w:r>
+      <w:r>
+        <w:rPr>
+          <w:i/>
+        </w:rPr>
+        <w:t xml:space="preserve"> as </w:t>
+      </w:r>
+      <w:r>
+        <w:rPr>
+          <w:b/>
+          <w:i/>
+        </w:rPr>
+        <w:t>PS_Evaluation</w:t>
+      </w:r>
+      <w:r>
+        <w:rPr>
+          <w:i/>
+        </w:rPr>
+        <w:t>.</w:t>
       </w:r>
     </w:p>
     <w:p>
@@ -2575,44 +2786,7 @@
         <w:rPr>
           <w:i/>
         </w:rPr>
-        <w:t xml:space="preserve">From </w:t>
-      </w:r>
-      <w:r>
-        <w:rPr>
-          <w:b/>
-          <w:i/>
-        </w:rPr>
-        <w:t xml:space="preserve">STEP 4, </w:t>
-      </w:r>
-      <w:r>
-        <w:rPr>
-          <w:i/>
-        </w:rPr>
-        <w:t xml:space="preserve">500 Monte Carlo </w:t>
-      </w:r>
-      <w:r>
-        <w:rPr>
-          <w:i/>
-        </w:rPr>
-        <w:t xml:space="preserve">sampling sets (1 set = sampling for all selected parameters) </w:t>
-      </w:r>
-      <w:r>
-        <w:rPr>
-          <w:i/>
-        </w:rPr>
-        <w:t xml:space="preserve">are performed to form the “Parameter Space” by sampling values for A, B, and C from their respective PDFs. An additional 500 Monte Carlo </w:t>
-      </w:r>
-      <w:r>
-        <w:rPr>
-          <w:i/>
-        </w:rPr>
-        <w:t>sampling sets</w:t>
-      </w:r>
-      <w:r>
-        <w:rPr>
-          <w:i/>
-        </w:rPr>
-        <w:t xml:space="preserve"> are performed to create the “Complementary Space” by again sampling the values for A, B, and C from their respective PDFs. However because the samplings are done randomly from PDFs, the precise values between the two spaces are different.</w:t>
+        <w:t>For example, assume there are 3 key parameters: A, B, and C with 500 MC simulations.</w:t>
       </w:r>
     </w:p>
     <w:p>
@@ -2631,124 +2805,44 @@
         <w:rPr>
           <w:i/>
         </w:rPr>
-        <w:t xml:space="preserve">In </w:t>
+        <w:t xml:space="preserve">From </w:t>
       </w:r>
       <w:r>
         <w:rPr>
           <w:b/>
           <w:i/>
         </w:rPr>
-        <w:t>STEP 6</w:t>
-      </w:r>
-      <w:r>
-        <w:rPr>
-          <w:b/>
-          <w:i/>
-        </w:rPr>
-        <w:t xml:space="preserve">, </w:t>
-      </w:r>
-      <w:r>
-        <w:rPr>
-          <w:i/>
-        </w:rPr>
-        <w:t>500 x 3 evaluations of the CCUS Process Model are performed</w:t>
-      </w:r>
-      <w:r>
-        <w:rPr>
-          <w:i/>
-        </w:rPr>
-        <w:t xml:space="preserve"> to generate the </w:t>
-      </w:r>
-      <w:r>
-        <w:rPr>
-          <w:b/>
-          <w:i/>
-        </w:rPr>
-        <w:t>PS_Evaluation</w:t>
-      </w:r>
-      <w:r>
-        <w:rPr>
-          <w:b/>
-          <w:i/>
-        </w:rPr>
-        <w:t xml:space="preserve"> </w:t>
-      </w:r>
-      <w:r>
-        <w:rPr>
-          <w:i/>
-        </w:rPr>
-        <w:t>matrix</w:t>
-      </w:r>
-      <w:r>
-        <w:rPr>
-          <w:i/>
-        </w:rPr>
-        <w:t>. In the first</w:t>
-      </w:r>
-      <w:r>
-        <w:rPr>
-          <w:i/>
-        </w:rPr>
-        <w:t xml:space="preserve"> set</w:t>
-      </w:r>
-      <w:r>
-        <w:rPr>
-          <w:i/>
-        </w:rPr>
-        <w:t xml:space="preserve"> 500 </w:t>
-      </w:r>
-      <w:r>
-        <w:rPr>
-          <w:i/>
-        </w:rPr>
-        <w:t xml:space="preserve">evaluations, parameter </w:t>
-      </w:r>
-      <m:oMath>
-        <m:r>
-          <w:rPr>
-            <w:rFonts w:ascii="Cambria Math" w:hAnsi="Cambria Math"/>
-          </w:rPr>
-          <m:t>k=A</m:t>
-        </m:r>
-      </m:oMath>
-      <w:r>
-        <w:rPr>
-          <w:i/>
-        </w:rPr>
-        <w:t xml:space="preserve"> is the parameter of interest</w:t>
-      </w:r>
-      <w:r>
-        <w:rPr>
-          <w:i/>
-        </w:rPr>
-        <w:t>. The values for parameter A are extracted from the “Parameter Space</w:t>
-      </w:r>
-      <w:r>
-        <w:rPr>
-          <w:i/>
-        </w:rPr>
-        <w:t>” while the values for parameters B and C (</w:t>
-      </w:r>
-      <m:oMath>
-        <m:r>
-          <w:rPr>
-            <w:rFonts w:ascii="Cambria Math" w:hAnsi="Cambria Math"/>
-          </w:rPr>
-          <m:t>~k=B, C</m:t>
-        </m:r>
-      </m:oMath>
-      <w:r>
-        <w:rPr>
-          <w:i/>
-        </w:rPr>
-        <w:t xml:space="preserve">) are extracted from the “Complementary Space”. The values for this first set of 500 evaluations fills the first column of </w:t>
-      </w:r>
-      <w:r>
-        <w:rPr>
-          <w:b/>
-          <w:i/>
-        </w:rPr>
-        <w:t>PS_Evaluation</w:t>
+        <w:t xml:space="preserve">STEP 4, </w:t>
+      </w:r>
+      <w:r>
+        <w:rPr>
+          <w:i/>
+        </w:rPr>
+        <w:t xml:space="preserve">500 Monte Carlo </w:t>
+      </w:r>
+      <w:r>
+        <w:rPr>
+          <w:i/>
+        </w:rPr>
+        <w:t xml:space="preserve">sampling sets (1 set = sampling for all selected parameters) </w:t>
+      </w:r>
+      <w:r>
+        <w:rPr>
+          <w:i/>
+        </w:rPr>
+        <w:t xml:space="preserve">are performed to form the “Parameter Space” by sampling values for A, B, and C from their respective PDFs. An additional 500 Monte Carlo </w:t>
+      </w:r>
+      <w:r>
+        <w:rPr>
+          <w:i/>
+        </w:rPr>
+        <w:t>sampling sets</w:t>
+      </w:r>
+      <w:r>
+        <w:rPr>
+          <w:i/>
+        </w:rPr>
+        <w:t xml:space="preserve"> are performed to create the “Complementary Space” by again sampling the values for A, B, and C from their respective PDFs. However because the samplings are done randomly from PDFs, the precise values between the two spaces are different.</w:t>
       </w:r>
     </w:p>
     <w:p>
@@ -2767,48 +2861,118 @@
         <w:rPr>
           <w:i/>
         </w:rPr>
-        <w:t xml:space="preserve">In the next 500 CCUS model evaluations, parameter </w:t>
+        <w:lastRenderedPageBreak/>
+        <w:t xml:space="preserve">In </w:t>
+      </w:r>
+      <w:r>
+        <w:rPr>
+          <w:b/>
+          <w:i/>
+        </w:rPr>
+        <w:t>STEP 6</w:t>
+      </w:r>
+      <w:r>
+        <w:rPr>
+          <w:b/>
+          <w:i/>
+        </w:rPr>
+        <w:t xml:space="preserve">, </w:t>
+      </w:r>
+      <w:r>
+        <w:rPr>
+          <w:i/>
+        </w:rPr>
+        <w:t>500 x 3 evaluations of the CCUS Process Model are performed</w:t>
+      </w:r>
+      <w:r>
+        <w:rPr>
+          <w:i/>
+        </w:rPr>
+        <w:t xml:space="preserve"> to generate the </w:t>
+      </w:r>
+      <w:r>
+        <w:rPr>
+          <w:b/>
+          <w:i/>
+        </w:rPr>
+        <w:t>PS_Evaluation</w:t>
+      </w:r>
+      <w:r>
+        <w:rPr>
+          <w:b/>
+          <w:i/>
+        </w:rPr>
+        <w:t xml:space="preserve"> </w:t>
+      </w:r>
+      <w:r>
+        <w:rPr>
+          <w:i/>
+        </w:rPr>
+        <w:t>matrix</w:t>
+      </w:r>
+      <w:r>
+        <w:rPr>
+          <w:i/>
+        </w:rPr>
+        <w:t>. In the first</w:t>
+      </w:r>
+      <w:r>
+        <w:rPr>
+          <w:i/>
+        </w:rPr>
+        <w:t xml:space="preserve"> set</w:t>
+      </w:r>
+      <w:r>
+        <w:rPr>
+          <w:i/>
+        </w:rPr>
+        <w:t xml:space="preserve"> 500 </w:t>
+      </w:r>
+      <w:r>
+        <w:rPr>
+          <w:i/>
+        </w:rPr>
+        <w:t xml:space="preserve">evaluations, parameter </w:t>
       </w:r>
       <m:oMath>
         <m:r>
           <w:rPr>
             <w:rFonts w:ascii="Cambria Math" w:hAnsi="Cambria Math"/>
           </w:rPr>
-          <m:t>k=B</m:t>
+          <m:t>k=A</m:t>
         </m:r>
       </m:oMath>
       <w:r>
         <w:rPr>
           <w:i/>
         </w:rPr>
-        <w:t xml:space="preserve"> is the parameter of interest. The values for B are extracted from “Parameter Space” while the values for parameters A and C (</w:t>
+        <w:t xml:space="preserve"> is the parameter of interest</w:t>
+      </w:r>
+      <w:r>
+        <w:rPr>
+          <w:i/>
+        </w:rPr>
+        <w:t>. The values for parameter A are extracted from the “Parameter Space</w:t>
+      </w:r>
+      <w:r>
+        <w:rPr>
+          <w:i/>
+        </w:rPr>
+        <w:t>” while the values for parameters B and C (</w:t>
       </w:r>
       <m:oMath>
         <m:r>
           <w:rPr>
             <w:rFonts w:ascii="Cambria Math" w:hAnsi="Cambria Math"/>
           </w:rPr>
-          <m:t>~k=A,C</m:t>
+          <m:t>~k=B, C</m:t>
         </m:r>
       </m:oMath>
       <w:r>
         <w:rPr>
           <w:i/>
         </w:rPr>
-        <w:t>) are extracted from the “Complementary Space”. This fills the 2</w:t>
-      </w:r>
-      <w:r>
-        <w:rPr>
-          <w:i/>
-          <w:vertAlign w:val="superscript"/>
-        </w:rPr>
-        <w:t>nd</w:t>
-      </w:r>
-      <w:r>
-        <w:rPr>
-          <w:i/>
-        </w:rPr>
-        <w:t xml:space="preserve"> column of </w:t>
+        <w:t xml:space="preserve">) are extracted from the “Complementary Space”. The values for this first set of 500 evaluations fills the first column of </w:t>
       </w:r>
       <w:r>
         <w:rPr>
@@ -2834,274 +2998,55 @@
         <w:rPr>
           <w:i/>
         </w:rPr>
-        <w:t xml:space="preserve">Repeat for parameter C to complete </w:t>
+        <w:t xml:space="preserve">In the next 500 CCUS model evaluations, parameter </w:t>
+      </w:r>
+      <m:oMath>
+        <m:r>
+          <w:rPr>
+            <w:rFonts w:ascii="Cambria Math" w:hAnsi="Cambria Math"/>
+          </w:rPr>
+          <m:t>k=B</m:t>
+        </m:r>
+      </m:oMath>
+      <w:r>
+        <w:rPr>
+          <w:i/>
+        </w:rPr>
+        <w:t xml:space="preserve"> is the parameter of interest. The values for B are extracted from “Parameter Space” while the values for parameters A and C (</w:t>
+      </w:r>
+      <m:oMath>
+        <m:r>
+          <w:rPr>
+            <w:rFonts w:ascii="Cambria Math" w:hAnsi="Cambria Math"/>
+          </w:rPr>
+          <m:t>~k=A,C</m:t>
+        </m:r>
+      </m:oMath>
+      <w:r>
+        <w:rPr>
+          <w:i/>
+        </w:rPr>
+        <w:t>) are extracted from the “Complementary Space”. This fills the 2</w:t>
+      </w:r>
+      <w:r>
+        <w:rPr>
+          <w:i/>
+          <w:vertAlign w:val="superscript"/>
+        </w:rPr>
+        <w:t>nd</w:t>
+      </w:r>
+      <w:r>
+        <w:rPr>
+          <w:i/>
+        </w:rPr>
+        <w:t xml:space="preserve"> column of </w:t>
       </w:r>
       <w:r>
         <w:rPr>
           <w:b/>
           <w:i/>
         </w:rPr>
-        <w:t xml:space="preserve">PS_Evaluation </w:t>
-      </w:r>
-      <w:r>
-        <w:rPr>
-          <w:i/>
-        </w:rPr>
-        <w:t xml:space="preserve">matrix. </w:t>
-      </w:r>
-    </w:p>
-    <w:p>
-      <w:pPr>
-        <w:pStyle w:val="ListParagraph"/>
-        <w:ind w:leftChars="0" w:left="1120"/>
-        <w:rPr>
-          <w:i/>
-        </w:rPr>
-      </w:pPr>
-    </w:p>
-    <w:p>
-      <w:pPr>
-        <w:rPr>
-          <w:b/>
-          <w:i/>
-        </w:rPr>
-      </w:pPr>
-      <w:r>
-        <w:rPr>
-          <w:rFonts w:hint="eastAsia"/>
-          <w:b/>
-        </w:rPr>
-        <w:t xml:space="preserve">[STEP 7] </w:t>
-      </w:r>
-      <w:r>
-        <w:rPr>
-          <w:i/>
-        </w:rPr>
-        <w:t xml:space="preserve">Evaluate the CCUS Process Model </w:t>
-      </w:r>
-      <m:oMath>
-        <m:r>
-          <w:rPr>
-            <w:rFonts w:ascii="Cambria Math" w:hAnsi="Cambria Math"/>
-          </w:rPr>
-          <m:t>N</m:t>
-        </m:r>
-      </m:oMath>
-      <w:r>
-        <w:rPr>
-          <w:i/>
-        </w:rPr>
-        <w:t xml:space="preserve"> times for each key parameter </w:t>
-      </w:r>
-      <m:oMath>
-        <m:r>
-          <m:rPr>
-            <m:sty m:val="bi"/>
-          </m:rPr>
-          <w:rPr>
-            <w:rFonts w:ascii="Cambria Math" w:hAnsi="Cambria Math"/>
-          </w:rPr>
-          <m:t>k</m:t>
-        </m:r>
-      </m:oMath>
-      <w:r>
-        <w:rPr>
-          <w:rFonts w:hint="eastAsia"/>
-          <w:b/>
-          <w:i/>
-        </w:rPr>
-        <w:t xml:space="preserve"> </w:t>
-      </w:r>
-      <w:r>
-        <w:rPr>
-          <w:i/>
-        </w:rPr>
-        <w:t xml:space="preserve">(total </w:t>
-      </w:r>
-      <m:oMath>
-        <m:r>
-          <w:rPr>
-            <w:rFonts w:ascii="Cambria Math" w:hAnsi="Cambria Math"/>
-          </w:rPr>
-          <m:t>N</m:t>
-        </m:r>
-        <m:r>
-          <w:rPr>
-            <w:rFonts w:ascii="Cambria Math" w:eastAsia="맑은 고딕" w:hAnsi="Cambria Math" w:hint="eastAsia"/>
-          </w:rPr>
-          <m:t>·</m:t>
-        </m:r>
-        <m:r>
-          <w:rPr>
-            <w:rFonts w:ascii="Cambria Math" w:hAnsi="Cambria Math"/>
-          </w:rPr>
-          <m:t>P</m:t>
-        </m:r>
-      </m:oMath>
-      <w:r>
-        <w:rPr>
-          <w:rFonts w:hint="eastAsia"/>
-          <w:i/>
-        </w:rPr>
-        <w:t xml:space="preserve"> </w:t>
-      </w:r>
-      <w:r>
-        <w:rPr>
-          <w:i/>
-        </w:rPr>
-        <w:t xml:space="preserve">evaluations). For each set of </w:t>
-      </w:r>
-      <m:oMath>
-        <m:r>
-          <m:rPr>
-            <m:sty m:val="bi"/>
-          </m:rPr>
-          <w:rPr>
-            <w:rFonts w:ascii="Cambria Math" w:hAnsi="Cambria Math"/>
-          </w:rPr>
-          <m:t>N</m:t>
-        </m:r>
-      </m:oMath>
-      <w:r>
-        <w:rPr>
-          <w:rFonts w:hint="eastAsia"/>
-          <w:b/>
-          <w:i/>
-        </w:rPr>
-        <w:t xml:space="preserve"> </w:t>
-      </w:r>
-      <w:r>
-        <w:rPr>
-          <w:i/>
-        </w:rPr>
-        <w:t>CCUS model evaluations for each key parameter</w:t>
-      </w:r>
-      <w:r>
-        <w:rPr>
-          <w:rFonts w:hint="eastAsia"/>
-          <w:b/>
-          <w:i/>
-        </w:rPr>
-        <w:t>,</w:t>
-      </w:r>
-      <w:r>
-        <w:rPr>
-          <w:b/>
-          <w:i/>
-        </w:rPr>
-        <w:t xml:space="preserve"> </w:t>
-      </w:r>
-      <w:r>
-        <w:rPr>
-          <w:i/>
-        </w:rPr>
-        <w:t xml:space="preserve">the values of key parameter at interest, </w:t>
-      </w:r>
-      <m:oMath>
-        <m:r>
-          <m:rPr>
-            <m:sty m:val="bi"/>
-          </m:rPr>
-          <w:rPr>
-            <w:rFonts w:ascii="Cambria Math" w:hAnsi="Cambria Math"/>
-          </w:rPr>
-          <m:t>k</m:t>
-        </m:r>
-      </m:oMath>
-      <w:r>
-        <w:rPr>
-          <w:b/>
-          <w:i/>
-        </w:rPr>
-        <w:t xml:space="preserve">, </w:t>
-      </w:r>
-      <w:r>
-        <w:rPr>
-          <w:i/>
-        </w:rPr>
-        <w:t xml:space="preserve">should be extracted from the “Complementary Space” whereas the parameters complementary to </w:t>
-      </w:r>
-      <m:oMath>
-        <m:r>
-          <w:rPr>
-            <w:rFonts w:ascii="Cambria Math" w:hAnsi="Cambria Math"/>
-          </w:rPr>
-          <m:t>k</m:t>
-        </m:r>
-      </m:oMath>
-      <w:r>
-        <w:rPr>
-          <w:rFonts w:hint="eastAsia"/>
-          <w:i/>
-        </w:rPr>
-        <w:t xml:space="preserve"> (</w:t>
-      </w:r>
-      <m:oMath>
-        <m:r>
-          <m:rPr>
-            <m:sty m:val="bi"/>
-          </m:rPr>
-          <w:rPr>
-            <w:rFonts w:ascii="Cambria Math" w:hAnsi="Cambria Math"/>
-          </w:rPr>
-          <m:t>~k</m:t>
-        </m:r>
-      </m:oMath>
-      <w:r>
-        <w:rPr>
-          <w:i/>
-        </w:rPr>
-        <w:t xml:space="preserve">) </w:t>
-      </w:r>
-      <w:r>
-        <w:rPr>
-          <w:i/>
-        </w:rPr>
-        <w:t xml:space="preserve">derive their values from the “Parameter Space”. Label the </w:t>
-      </w:r>
-      <w:r>
-        <w:rPr>
-          <w:i/>
-        </w:rPr>
-        <w:t xml:space="preserve">resulting </w:t>
-      </w:r>
-      <m:oMath>
-        <m:r>
-          <w:rPr>
-            <w:rFonts w:ascii="Cambria Math" w:hAnsi="Cambria Math"/>
-          </w:rPr>
-          <m:t xml:space="preserve">N </m:t>
-        </m:r>
-        <m:r>
-          <m:rPr>
-            <m:sty m:val="p"/>
-          </m:rPr>
-          <w:rPr>
-            <w:rFonts w:ascii="Cambria Math" w:hAnsi="Cambria Math"/>
-          </w:rPr>
-          <m:t xml:space="preserve">x </m:t>
-        </m:r>
-        <m:r>
-          <w:rPr>
-            <w:rFonts w:ascii="Cambria Math" w:hAnsi="Cambria Math"/>
-          </w:rPr>
-          <m:t>P</m:t>
-        </m:r>
-      </m:oMath>
-      <w:r>
-        <w:rPr>
-          <w:rFonts w:hint="eastAsia"/>
-          <w:i/>
-        </w:rPr>
-        <w:t xml:space="preserve"> matrix as</w:t>
-      </w:r>
-      <w:r>
-        <w:rPr>
-          <w:rFonts w:hint="eastAsia"/>
-          <w:b/>
-          <w:i/>
-        </w:rPr>
-        <w:t xml:space="preserve"> CS_Evaluation.</w:t>
+        <w:t>PS_Evaluation</w:t>
       </w:r>
     </w:p>
     <w:p>
@@ -3120,34 +3065,274 @@
         <w:rPr>
           <w:i/>
         </w:rPr>
-        <w:lastRenderedPageBreak/>
-        <w:t xml:space="preserve">Quickly realize that </w:t>
+        <w:t xml:space="preserve">Repeat for parameter C to complete </w:t>
       </w:r>
       <w:r>
         <w:rPr>
           <w:b/>
           <w:i/>
         </w:rPr>
-        <w:t xml:space="preserve">STEP 7 </w:t>
-      </w:r>
-      <w:r>
-        <w:rPr>
-          <w:i/>
-        </w:rPr>
-        <w:t xml:space="preserve">is virtually identical to </w:t>
-      </w:r>
-      <w:r>
+        <w:t xml:space="preserve">PS_Evaluation </w:t>
+      </w:r>
+      <w:r>
+        <w:rPr>
+          <w:i/>
+        </w:rPr>
+        <w:t xml:space="preserve">matrix. </w:t>
+      </w:r>
+    </w:p>
+    <w:p>
+      <w:pPr>
+        <w:pStyle w:val="ListParagraph"/>
+        <w:ind w:leftChars="0" w:left="1120"/>
+        <w:rPr>
+          <w:i/>
+        </w:rPr>
+      </w:pPr>
+    </w:p>
+    <w:p>
+      <w:pPr>
         <w:rPr>
           <w:b/>
           <w:i/>
         </w:rPr>
-        <w:t xml:space="preserve">STEP 6 </w:t>
-      </w:r>
-      <w:r>
-        <w:rPr>
-          <w:i/>
-        </w:rPr>
-        <w:t xml:space="preserve">except that the Parameter and Complementary spaces are flipped. </w:t>
+      </w:pPr>
+      <w:r>
+        <w:rPr>
+          <w:rFonts w:hint="eastAsia"/>
+          <w:b/>
+        </w:rPr>
+        <w:t xml:space="preserve">[STEP 7] </w:t>
+      </w:r>
+      <w:r>
+        <w:rPr>
+          <w:i/>
+        </w:rPr>
+        <w:t xml:space="preserve">Evaluate the CCUS Process Model </w:t>
+      </w:r>
+      <m:oMath>
+        <m:r>
+          <w:rPr>
+            <w:rFonts w:ascii="Cambria Math" w:hAnsi="Cambria Math"/>
+          </w:rPr>
+          <m:t>N</m:t>
+        </m:r>
+      </m:oMath>
+      <w:r>
+        <w:rPr>
+          <w:i/>
+        </w:rPr>
+        <w:t xml:space="preserve"> times for each key parameter </w:t>
+      </w:r>
+      <m:oMath>
+        <m:r>
+          <m:rPr>
+            <m:sty m:val="bi"/>
+          </m:rPr>
+          <w:rPr>
+            <w:rFonts w:ascii="Cambria Math" w:hAnsi="Cambria Math"/>
+          </w:rPr>
+          <m:t>k</m:t>
+        </m:r>
+      </m:oMath>
+      <w:r>
+        <w:rPr>
+          <w:rFonts w:hint="eastAsia"/>
+          <w:b/>
+          <w:i/>
+        </w:rPr>
+        <w:t xml:space="preserve"> </w:t>
+      </w:r>
+      <w:r>
+        <w:rPr>
+          <w:i/>
+        </w:rPr>
+        <w:t xml:space="preserve">(total </w:t>
+      </w:r>
+      <m:oMath>
+        <m:r>
+          <w:rPr>
+            <w:rFonts w:ascii="Cambria Math" w:hAnsi="Cambria Math"/>
+          </w:rPr>
+          <m:t>N</m:t>
+        </m:r>
+        <m:r>
+          <w:rPr>
+            <w:rFonts w:ascii="Cambria Math" w:eastAsia="맑은 고딕" w:hAnsi="Cambria Math" w:hint="eastAsia"/>
+          </w:rPr>
+          <m:t>·</m:t>
+        </m:r>
+        <m:r>
+          <w:rPr>
+            <w:rFonts w:ascii="Cambria Math" w:hAnsi="Cambria Math"/>
+          </w:rPr>
+          <m:t>P</m:t>
+        </m:r>
+      </m:oMath>
+      <w:r>
+        <w:rPr>
+          <w:rFonts w:hint="eastAsia"/>
+          <w:i/>
+        </w:rPr>
+        <w:t xml:space="preserve"> </w:t>
+      </w:r>
+      <w:r>
+        <w:rPr>
+          <w:i/>
+        </w:rPr>
+        <w:t xml:space="preserve">evaluations). For each set of </w:t>
+      </w:r>
+      <m:oMath>
+        <m:r>
+          <m:rPr>
+            <m:sty m:val="bi"/>
+          </m:rPr>
+          <w:rPr>
+            <w:rFonts w:ascii="Cambria Math" w:hAnsi="Cambria Math"/>
+          </w:rPr>
+          <m:t>N</m:t>
+        </m:r>
+      </m:oMath>
+      <w:r>
+        <w:rPr>
+          <w:rFonts w:hint="eastAsia"/>
+          <w:b/>
+          <w:i/>
+        </w:rPr>
+        <w:t xml:space="preserve"> </w:t>
+      </w:r>
+      <w:r>
+        <w:rPr>
+          <w:i/>
+        </w:rPr>
+        <w:t>CCUS model evaluations for each key parameter</w:t>
+      </w:r>
+      <w:r>
+        <w:rPr>
+          <w:rFonts w:hint="eastAsia"/>
+          <w:b/>
+          <w:i/>
+        </w:rPr>
+        <w:t>,</w:t>
+      </w:r>
+      <w:r>
+        <w:rPr>
+          <w:b/>
+          <w:i/>
+        </w:rPr>
+        <w:t xml:space="preserve"> </w:t>
+      </w:r>
+      <w:r>
+        <w:rPr>
+          <w:i/>
+        </w:rPr>
+        <w:t xml:space="preserve">the values of key parameter at interest, </w:t>
+      </w:r>
+      <m:oMath>
+        <m:r>
+          <m:rPr>
+            <m:sty m:val="bi"/>
+          </m:rPr>
+          <w:rPr>
+            <w:rFonts w:ascii="Cambria Math" w:hAnsi="Cambria Math"/>
+          </w:rPr>
+          <m:t>k</m:t>
+        </m:r>
+      </m:oMath>
+      <w:r>
+        <w:rPr>
+          <w:b/>
+          <w:i/>
+        </w:rPr>
+        <w:t xml:space="preserve">, </w:t>
+      </w:r>
+      <w:r>
+        <w:rPr>
+          <w:i/>
+        </w:rPr>
+        <w:t xml:space="preserve">should be extracted from the “Complementary Space” whereas the parameters complementary to </w:t>
+      </w:r>
+      <m:oMath>
+        <m:r>
+          <w:rPr>
+            <w:rFonts w:ascii="Cambria Math" w:hAnsi="Cambria Math"/>
+          </w:rPr>
+          <m:t>k</m:t>
+        </m:r>
+      </m:oMath>
+      <w:r>
+        <w:rPr>
+          <w:rFonts w:hint="eastAsia"/>
+          <w:i/>
+        </w:rPr>
+        <w:t xml:space="preserve"> (</w:t>
+      </w:r>
+      <m:oMath>
+        <m:r>
+          <m:rPr>
+            <m:sty m:val="bi"/>
+          </m:rPr>
+          <w:rPr>
+            <w:rFonts w:ascii="Cambria Math" w:hAnsi="Cambria Math"/>
+          </w:rPr>
+          <m:t>~k</m:t>
+        </m:r>
+      </m:oMath>
+      <w:r>
+        <w:rPr>
+          <w:i/>
+        </w:rPr>
+        <w:t xml:space="preserve">) </w:t>
+      </w:r>
+      <w:r>
+        <w:rPr>
+          <w:i/>
+        </w:rPr>
+        <w:t xml:space="preserve">derive their values from the “Parameter Space”. Label the </w:t>
+      </w:r>
+      <w:r>
+        <w:rPr>
+          <w:i/>
+        </w:rPr>
+        <w:t xml:space="preserve">resulting </w:t>
+      </w:r>
+      <m:oMath>
+        <m:r>
+          <w:rPr>
+            <w:rFonts w:ascii="Cambria Math" w:hAnsi="Cambria Math"/>
+          </w:rPr>
+          <m:t xml:space="preserve">N </m:t>
+        </m:r>
+        <m:r>
+          <m:rPr>
+            <m:sty m:val="p"/>
+          </m:rPr>
+          <w:rPr>
+            <w:rFonts w:ascii="Cambria Math" w:hAnsi="Cambria Math"/>
+          </w:rPr>
+          <m:t xml:space="preserve">x </m:t>
+        </m:r>
+        <m:r>
+          <w:rPr>
+            <w:rFonts w:ascii="Cambria Math" w:hAnsi="Cambria Math"/>
+          </w:rPr>
+          <m:t>P</m:t>
+        </m:r>
+      </m:oMath>
+      <w:r>
+        <w:rPr>
+          <w:rFonts w:hint="eastAsia"/>
+          <w:i/>
+        </w:rPr>
+        <w:t xml:space="preserve"> matrix as</w:t>
+      </w:r>
+      <w:r>
+        <w:rPr>
+          <w:rFonts w:hint="eastAsia"/>
+          <w:b/>
+          <w:i/>
+        </w:rPr>
+        <w:t xml:space="preserve"> CS_Evaluation.</w:t>
       </w:r>
     </w:p>
     <w:p>
@@ -3166,7 +3351,58 @@
         <w:rPr>
           <w:i/>
         </w:rPr>
-        <w:t xml:space="preserve">To generate Sobol Indices we 3 rounds of CCUS model evaluations are performed. In the first round </w:t>
+        <w:t xml:space="preserve">Quickly realize that </w:t>
+      </w:r>
+      <w:r>
+        <w:rPr>
+          <w:b/>
+          <w:i/>
+        </w:rPr>
+        <w:t xml:space="preserve">STEP 7 </w:t>
+      </w:r>
+      <w:r>
+        <w:rPr>
+          <w:i/>
+        </w:rPr>
+        <w:t xml:space="preserve">is virtually identical to </w:t>
+      </w:r>
+      <w:r>
+        <w:rPr>
+          <w:b/>
+          <w:i/>
+        </w:rPr>
+        <w:t xml:space="preserve">STEP 6 </w:t>
+      </w:r>
+      <w:r>
+        <w:rPr>
+          <w:i/>
+        </w:rPr>
+        <w:t xml:space="preserve">except that the Parameter and Complementary spaces are flipped. </w:t>
+      </w:r>
+    </w:p>
+    <w:p>
+      <w:pPr>
+        <w:pStyle w:val="ListParagraph"/>
+        <w:numPr>
+          <w:ilvl w:val="0"/>
+          <w:numId w:val="4"/>
+        </w:numPr>
+        <w:ind w:leftChars="0" w:left="709"/>
+        <w:rPr>
+          <w:i/>
+        </w:rPr>
+      </w:pPr>
+      <w:r>
+        <w:rPr>
+          <w:i/>
+        </w:rPr>
+        <w:t xml:space="preserve">To generate Sobol Indices, </w:t>
+      </w:r>
+      <w:r>
+        <w:rPr>
+          <w:i/>
+        </w:rPr>
+        <w:t xml:space="preserve">3 rounds of CCUS model evaluations are performed. In the first round </w:t>
       </w:r>
       <w:r>
         <w:rPr>
@@ -3368,6 +3604,51 @@
           <w:i/>
         </w:rPr>
         <w:t xml:space="preserve"> </w:t>
+      </w:r>
+    </w:p>
+    <w:p>
+      <w:pPr>
+        <w:pStyle w:val="ListParagraph"/>
+        <w:numPr>
+          <w:ilvl w:val="0"/>
+          <w:numId w:val="4"/>
+        </w:numPr>
+        <w:ind w:leftChars="0" w:left="709"/>
+        <w:rPr>
+          <w:i/>
+        </w:rPr>
+      </w:pPr>
+      <w:r>
+        <w:rPr>
+          <w:i/>
+        </w:rPr>
+        <w:t xml:space="preserve">Thus the CCUS model is evaluated a total of </w:t>
+      </w:r>
+      <m:oMath>
+        <m:r>
+          <w:rPr>
+            <w:rFonts w:ascii="Cambria Math" w:hAnsi="Cambria Math"/>
+          </w:rPr>
+          <m:t>N+2(N</m:t>
+        </m:r>
+        <m:r>
+          <w:rPr>
+            <w:rFonts w:ascii="Cambria Math" w:eastAsia="맑은 고딕" w:hAnsi="Cambria Math" w:hint="eastAsia"/>
+          </w:rPr>
+          <m:t>·</m:t>
+        </m:r>
+        <m:r>
+          <w:rPr>
+            <w:rFonts w:ascii="Cambria Math" w:hAnsi="Cambria Math"/>
+          </w:rPr>
+          <m:t>P)</m:t>
+        </m:r>
+      </m:oMath>
+      <w:r>
+        <w:rPr>
+          <w:i/>
+        </w:rPr>
+        <w:t xml:space="preserve"> times</w:t>
       </w:r>
     </w:p>
     <w:p>
@@ -5029,7 +5310,6 @@
             <w:rPr>
               <w:rFonts w:ascii="Cambria Math" w:hAnsi="Cambria Math"/>
             </w:rPr>
-            <w:lastRenderedPageBreak/>
             <m:t>D≈</m:t>
           </m:r>
           <m:d>
@@ -6435,6 +6715,7 @@
         <w:rPr>
           <w:i/>
         </w:rPr>
+        <w:lastRenderedPageBreak/>
         <w:t>In othe</w:t>
       </w:r>
       <w:r>
@@ -7268,7 +7549,6 @@
           <w:rFonts w:hint="eastAsia"/>
           <w:i/>
         </w:rPr>
-        <w:lastRenderedPageBreak/>
         <w:t xml:space="preserve">For each parameter </w:t>
       </w:r>
       <m:oMath>
@@ -7806,35 +8086,32 @@
         <w:rPr>
           <w:i/>
         </w:rPr>
-        <w:t>Compared to NBC method, which ranks parameters based on risk, the Sobol method ranks parameters based on cont</w:t>
-      </w:r>
+        <w:t xml:space="preserve">Compared to NBC method, which ranks parameters based on risk, the Sobol method ranks parameters based on contribution to variance. </w:t>
+      </w:r>
+    </w:p>
+    <w:p>
+      <w:pPr>
+        <w:rPr>
+          <w:i/>
+        </w:rPr>
+      </w:pPr>
+    </w:p>
+    <w:p>
+      <w:pPr>
+        <w:rPr>
+          <w:i/>
+        </w:rPr>
+      </w:pPr>
+    </w:p>
+    <w:p>
       <w:bookmarkStart w:id="0" w:name="_GoBack"/>
       <w:bookmarkEnd w:id="0"/>
       <w:r>
         <w:rPr>
           <w:i/>
-        </w:rPr>
-        <w:t xml:space="preserve">ribution to variance. </w:t>
-      </w:r>
-    </w:p>
-    <w:p>
-      <w:pPr>
-        <w:rPr>
-          <w:i/>
-        </w:rPr>
-      </w:pPr>
-    </w:p>
-    <w:p>
-      <w:pPr>
-        <w:rPr>
-          <w:rFonts w:hint="eastAsia"/>
-          <w:i/>
-        </w:rPr>
-      </w:pPr>
-      <w:r>
-        <w:rPr>
-          <w:i/>
-        </w:rPr>
+          <w:noProof/>
+        </w:rPr>
+        <w:lastRenderedPageBreak/>
         <mc:AlternateContent>
           <mc:Choice Requires="wps">
             <w:drawing>
@@ -7844,7 +8121,7 @@
                   <wp:align>right</wp:align>
                 </wp:positionH>
                 <wp:positionV relativeFrom="paragraph">
-                  <wp:posOffset>12065</wp:posOffset>
+                  <wp:posOffset>-165354</wp:posOffset>
                 </wp:positionV>
                 <wp:extent cx="5915025" cy="3169920"/>
                 <wp:effectExtent l="0" t="0" r="28575" b="12065"/>
@@ -8294,7 +8571,7 @@
                 <v:stroke joinstyle="miter"/>
                 <v:path gradientshapeok="t" o:connecttype="rect"/>
               </v:shapetype>
-              <v:shape id="TextBox 8" o:spid="_x0000_s1026" type="#_x0000_t202" style="position:absolute;margin-left:414.55pt;margin-top:.95pt;width:465.75pt;height:249.6pt;z-index:251659264;visibility:visible;mso-wrap-style:square;mso-width-percent:0;mso-wrap-distance-left:9pt;mso-wrap-distance-top:0;mso-wrap-distance-right:9pt;mso-wrap-distance-bottom:0;mso-position-horizontal:right;mso-position-horizontal-relative:margin;mso-position-vertical:absolute;mso-position-vertical-relative:text;mso-width-percent:0;mso-width-relative:margin;v-text-anchor:top" o:gfxdata="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" filled="f" strokecolor="#1f3763 [1608]" strokeweight="1.5pt">
+              <v:shape id="TextBox 8" o:spid="_x0000_s1026" type="#_x0000_t202" style="position:absolute;margin-left:414.55pt;margin-top:-13pt;width:465.75pt;height:249.6pt;z-index:251659264;visibility:visible;mso-wrap-style:square;mso-width-percent:0;mso-wrap-distance-left:9pt;mso-wrap-distance-top:0;mso-wrap-distance-right:9pt;mso-wrap-distance-bottom:0;mso-position-horizontal:right;mso-position-horizontal-relative:margin;mso-position-vertical:absolute;mso-position-vertical-relative:text;mso-width-percent:0;mso-width-relative:margin;v-text-anchor:top" o:gfxdata="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" filled="f" strokecolor="#1f3763 [1608]" strokeweight="1.5pt">
                 <v:textbox style="mso-fit-shape-to-text:t">
                   <w:txbxContent>
                     <w:p>
@@ -8706,7 +8983,6 @@
         </mc:AlternateContent>
       </w:r>
     </w:p>
-    <w:p/>
     <w:sectPr>
       <w:pgSz w:w="12240" w:h="15840"/>
       <w:pgMar w:top="1701" w:right="1440" w:bottom="1440" w:left="1440" w:header="720" w:footer="720" w:gutter="0"/>
@@ -9056,6 +9332,118 @@
     </w:lvl>
   </w:abstractNum>
   <w:abstractNum w:abstractNumId="3" w15:restartNumberingAfterBreak="0">
+    <w:nsid w:val="3FC817B8"/>
+    <w:multiLevelType w:val="hybridMultilevel"/>
+    <w:tmpl w:val="CF9C0AAA"/>
+    <w:lvl w:ilvl="0" w:tplc="CD745A5C">
+      <w:numFmt w:val="bullet"/>
+      <w:lvlText w:val=""/>
+      <w:lvlJc w:val="left"/>
+      <w:pPr>
+        <w:ind w:left="1069" w:hanging="360"/>
+      </w:pPr>
+      <w:rPr>
+        <w:rFonts w:ascii="Wingdings" w:eastAsiaTheme="minorEastAsia" w:hAnsi="Wingdings" w:cstheme="minorBidi" w:hint="default"/>
+      </w:rPr>
+    </w:lvl>
+    <w:lvl w:ilvl="1" w:tplc="04090003" w:tentative="1">
+      <w:start w:val="1"/>
+      <w:numFmt w:val="bullet"/>
+      <w:lvlText w:val=""/>
+      <w:lvlJc w:val="left"/>
+      <w:pPr>
+        <w:ind w:left="1509" w:hanging="400"/>
+      </w:pPr>
+      <w:rPr>
+        <w:rFonts w:ascii="Wingdings" w:hAnsi="Wingdings" w:hint="default"/>
+      </w:rPr>
+    </w:lvl>
+    <w:lvl w:ilvl="2" w:tplc="04090005" w:tentative="1">
+      <w:start w:val="1"/>
+      <w:numFmt w:val="bullet"/>
+      <w:lvlText w:val=""/>
+      <w:lvlJc w:val="left"/>
+      <w:pPr>
+        <w:ind w:left="1909" w:hanging="400"/>
+      </w:pPr>
+      <w:rPr>
+        <w:rFonts w:ascii="Wingdings" w:hAnsi="Wingdings" w:hint="default"/>
+      </w:rPr>
+    </w:lvl>
+    <w:lvl w:ilvl="3" w:tplc="04090001" w:tentative="1">
+      <w:start w:val="1"/>
+      <w:numFmt w:val="bullet"/>
+      <w:lvlText w:val=""/>
+      <w:lvlJc w:val="left"/>
+      <w:pPr>
+        <w:ind w:left="2309" w:hanging="400"/>
+      </w:pPr>
+      <w:rPr>
+        <w:rFonts w:ascii="Wingdings" w:hAnsi="Wingdings" w:hint="default"/>
+      </w:rPr>
+    </w:lvl>
+    <w:lvl w:ilvl="4" w:tplc="04090003" w:tentative="1">
+      <w:start w:val="1"/>
+      <w:numFmt w:val="bullet"/>
+      <w:lvlText w:val=""/>
+      <w:lvlJc w:val="left"/>
+      <w:pPr>
+        <w:ind w:left="2709" w:hanging="400"/>
+      </w:pPr>
+      <w:rPr>
+        <w:rFonts w:ascii="Wingdings" w:hAnsi="Wingdings" w:hint="default"/>
+      </w:rPr>
+    </w:lvl>
+    <w:lvl w:ilvl="5" w:tplc="04090005" w:tentative="1">
+      <w:start w:val="1"/>
+      <w:numFmt w:val="bullet"/>
+      <w:lvlText w:val=""/>
+      <w:lvlJc w:val="left"/>
+      <w:pPr>
+        <w:ind w:left="3109" w:hanging="400"/>
+      </w:pPr>
+      <w:rPr>
+        <w:rFonts w:ascii="Wingdings" w:hAnsi="Wingdings" w:hint="default"/>
+      </w:rPr>
+    </w:lvl>
+    <w:lvl w:ilvl="6" w:tplc="04090001" w:tentative="1">
+      <w:start w:val="1"/>
+      <w:numFmt w:val="bullet"/>
+      <w:lvlText w:val=""/>
+      <w:lvlJc w:val="left"/>
+      <w:pPr>
+        <w:ind w:left="3509" w:hanging="400"/>
+      </w:pPr>
+      <w:rPr>
+        <w:rFonts w:ascii="Wingdings" w:hAnsi="Wingdings" w:hint="default"/>
+      </w:rPr>
+    </w:lvl>
+    <w:lvl w:ilvl="7" w:tplc="04090003" w:tentative="1">
+      <w:start w:val="1"/>
+      <w:numFmt w:val="bullet"/>
+      <w:lvlText w:val=""/>
+      <w:lvlJc w:val="left"/>
+      <w:pPr>
+        <w:ind w:left="3909" w:hanging="400"/>
+      </w:pPr>
+      <w:rPr>
+        <w:rFonts w:ascii="Wingdings" w:hAnsi="Wingdings" w:hint="default"/>
+      </w:rPr>
+    </w:lvl>
+    <w:lvl w:ilvl="8" w:tplc="04090005" w:tentative="1">
+      <w:start w:val="1"/>
+      <w:numFmt w:val="bullet"/>
+      <w:lvlText w:val=""/>
+      <w:lvlJc w:val="left"/>
+      <w:pPr>
+        <w:ind w:left="4309" w:hanging="400"/>
+      </w:pPr>
+      <w:rPr>
+        <w:rFonts w:ascii="Wingdings" w:hAnsi="Wingdings" w:hint="default"/>
+      </w:rPr>
+    </w:lvl>
+  </w:abstractNum>
+  <w:abstractNum w:abstractNumId="4" w15:restartNumberingAfterBreak="0">
     <w:nsid w:val="4C0E089B"/>
     <w:multiLevelType w:val="hybridMultilevel"/>
     <w:tmpl w:val="3B0832AC"/>
@@ -9179,6 +9567,9 @@
     <w:abstractNumId w:val="2"/>
   </w:num>
   <w:num w:numId="4">
+    <w:abstractNumId w:val="4"/>
+  </w:num>
+  <w:num w:numId="5">
     <w:abstractNumId w:val="3"/>
   </w:num>
   <w:numIdMacAtCleanup w:val="4"/>
@@ -9583,6 +9974,7 @@
   <w:style w:type="character" w:default="1" w:styleId="DefaultParagraphFont">
     <w:name w:val="Default Paragraph Font"/>
     <w:uiPriority w:val="1"/>
+    <w:semiHidden/>
     <w:unhideWhenUsed/>
   </w:style>
   <w:style w:type="table" w:default="1" w:styleId="TableNormal">
@@ -9954,7 +10346,7 @@
 </file>
 
 <file path=customXml/itemProps1.xml><?xml version="1.0" encoding="utf-8"?>
-<ds:datastoreItem xmlns:ds="http://schemas.openxmlformats.org/officeDocument/2006/customXml" ds:itemID="{03A552DF-35D1-44D5-9DCC-A151906664F8}">
+<ds:datastoreItem xmlns:ds="http://schemas.openxmlformats.org/officeDocument/2006/customXml" ds:itemID="{5C5F35EC-9DB7-42C7-93E5-AEA5ACD5A0E3}">
   <ds:schemaRefs>
     <ds:schemaRef ds:uri="http://schemas.openxmlformats.org/officeDocument/2006/bibliography"/>
   </ds:schemaRefs>

</xml_diff>

<commit_message>
Fixed 1st order and Total Sobol calculations
Uses the Classical 1st Order and Total Sobol method, which can be optionally improved to Kucherenko's method if need be. Also added GUI  elements such as Progress Bar as well as warning prompts for large simulation sizes
</commit_message>
<xml_diff>
--- a/DOC_MC-Sobol_for_Ranking.docx
+++ b/DOC_MC-Sobol_for_Ranking.docx
@@ -352,13 +352,7 @@
         <w:rPr>
           <w:i/>
         </w:rPr>
-        <w:t xml:space="preserve"> </w:t>
-      </w:r>
-      <w:r>
-        <w:rPr>
-          <w:i/>
-        </w:rPr>
-        <w:t xml:space="preserve">(we propose that </w:t>
+        <w:t xml:space="preserve"> (we propose that </w:t>
       </w:r>
       <w:r>
         <w:rPr>
@@ -522,9 +516,6 @@
           <w:numId w:val="4"/>
         </w:numPr>
         <w:ind w:leftChars="0" w:left="709"/>
-        <w:rPr>
-          <w:rFonts w:hint="eastAsia"/>
-        </w:rPr>
       </w:pPr>
       <w:r>
         <w:rPr>
@@ -3755,6 +3746,50 @@
           </w:rPr>
           <m:t>≈</m:t>
         </m:r>
+        <m:sSub>
+          <m:sSubPr>
+            <m:ctrlPr>
+              <w:rPr>
+                <w:rFonts w:ascii="Cambria Math" w:hAnsi="Cambria Math"/>
+                <w:i/>
+              </w:rPr>
+            </m:ctrlPr>
+          </m:sSubPr>
+          <m:e>
+            <m:acc>
+              <m:accPr>
+                <m:ctrlPr>
+                  <w:rPr>
+                    <w:rFonts w:ascii="Cambria Math" w:hAnsi="Cambria Math"/>
+                    <w:i/>
+                  </w:rPr>
+                </m:ctrlPr>
+              </m:accPr>
+              <m:e>
+                <m:r>
+                  <w:rPr>
+                    <w:rFonts w:ascii="Cambria Math" w:hAnsi="Cambria Math"/>
+                  </w:rPr>
+                  <m:t>f</m:t>
+                </m:r>
+              </m:e>
+            </m:acc>
+          </m:e>
+          <m:sub>
+            <m:r>
+              <w:rPr>
+                <w:rFonts w:ascii="Cambria Math" w:hAnsi="Cambria Math"/>
+              </w:rPr>
+              <m:t>0</m:t>
+            </m:r>
+          </m:sub>
+        </m:sSub>
+        <m:r>
+          <w:rPr>
+            <w:rFonts w:ascii="Cambria Math" w:hAnsi="Cambria Math"/>
+          </w:rPr>
+          <m:t>=</m:t>
+        </m:r>
         <m:f>
           <m:fPr>
             <m:ctrlPr>
@@ -4383,7 +4418,15 @@
             <w:rPr>
               <w:rFonts w:ascii="Cambria Math" w:hAnsi="Cambria Math"/>
             </w:rPr>
-            <m:t>+…+</m:t>
+            <m:t>+…</m:t>
+          </m:r>
+          <w:bookmarkStart w:id="0" w:name="_GoBack"/>
+          <w:bookmarkEnd w:id="0"/>
+          <m:r>
+            <w:rPr>
+              <w:rFonts w:ascii="Cambria Math" w:hAnsi="Cambria Math"/>
+            </w:rPr>
+            <m:t>+</m:t>
           </m:r>
           <m:sSub>
             <m:sSubPr>
@@ -5588,6 +5631,197 @@
             </w:rPr>
             <m:t xml:space="preserve"> </m:t>
           </m:r>
+        </m:oMath>
+      </m:oMathPara>
+    </w:p>
+    <w:p>
+      <w:pPr>
+        <w:ind w:leftChars="193" w:left="425"/>
+        <w:rPr>
+          <w:rFonts w:hint="eastAsia"/>
+          <w:i/>
+        </w:rPr>
+      </w:pPr>
+      <m:oMathPara>
+        <m:oMath>
+          <m:r>
+            <w:rPr>
+              <w:rFonts w:ascii="Cambria Math" w:hAnsi="Cambria Math"/>
+            </w:rPr>
+            <m:t>D≈</m:t>
+          </m:r>
+          <m:f>
+            <m:fPr>
+              <m:ctrlPr>
+                <w:rPr>
+                  <w:rFonts w:ascii="Cambria Math" w:hAnsi="Cambria Math"/>
+                  <w:i/>
+                </w:rPr>
+              </m:ctrlPr>
+            </m:fPr>
+            <m:num>
+              <m:r>
+                <w:rPr>
+                  <w:rFonts w:ascii="Cambria Math" w:hAnsi="Cambria Math"/>
+                </w:rPr>
+                <m:t>1</m:t>
+              </m:r>
+            </m:num>
+            <m:den>
+              <m:r>
+                <w:rPr>
+                  <w:rFonts w:ascii="Cambria Math" w:hAnsi="Cambria Math"/>
+                </w:rPr>
+                <m:t>N-1</m:t>
+              </m:r>
+            </m:den>
+          </m:f>
+          <m:nary>
+            <m:naryPr>
+              <m:chr m:val="∑"/>
+              <m:limLoc m:val="undOvr"/>
+              <m:ctrlPr>
+                <w:rPr>
+                  <w:rFonts w:ascii="Cambria Math" w:hAnsi="Cambria Math"/>
+                  <w:i/>
+                </w:rPr>
+              </m:ctrlPr>
+            </m:naryPr>
+            <m:sub>
+              <m:r>
+                <w:rPr>
+                  <w:rFonts w:ascii="Cambria Math" w:hAnsi="Cambria Math"/>
+                </w:rPr>
+                <m:t>k=1</m:t>
+              </m:r>
+            </m:sub>
+            <m:sup>
+              <m:r>
+                <w:rPr>
+                  <w:rFonts w:ascii="Cambria Math" w:hAnsi="Cambria Math"/>
+                </w:rPr>
+                <m:t>N</m:t>
+              </m:r>
+            </m:sup>
+            <m:e>
+              <m:r>
+                <w:rPr>
+                  <w:rFonts w:ascii="Cambria Math" w:hAnsi="Cambria Math"/>
+                </w:rPr>
+                <m:t>f</m:t>
+              </m:r>
+              <m:sSup>
+                <m:sSupPr>
+                  <m:ctrlPr>
+                    <w:rPr>
+                      <w:rFonts w:ascii="Cambria Math" w:hAnsi="Cambria Math"/>
+                      <w:i/>
+                    </w:rPr>
+                  </m:ctrlPr>
+                </m:sSupPr>
+                <m:e>
+                  <m:d>
+                    <m:dPr>
+                      <m:ctrlPr>
+                        <w:rPr>
+                          <w:rFonts w:ascii="Cambria Math" w:hAnsi="Cambria Math"/>
+                          <w:i/>
+                        </w:rPr>
+                      </m:ctrlPr>
+                    </m:dPr>
+                    <m:e>
+                      <m:sSub>
+                        <m:sSubPr>
+                          <m:ctrlPr>
+                            <w:rPr>
+                              <w:rFonts w:ascii="Cambria Math" w:hAnsi="Cambria Math"/>
+                              <w:i/>
+                            </w:rPr>
+                          </m:ctrlPr>
+                        </m:sSubPr>
+                        <m:e>
+                          <m:r>
+                            <w:rPr>
+                              <w:rFonts w:ascii="Cambria Math" w:hAnsi="Cambria Math"/>
+                            </w:rPr>
+                            <m:t>x</m:t>
+                          </m:r>
+                        </m:e>
+                        <m:sub>
+                          <m:r>
+                            <w:rPr>
+                              <w:rFonts w:ascii="Cambria Math" w:hAnsi="Cambria Math"/>
+                            </w:rPr>
+                            <m:t>k</m:t>
+                          </m:r>
+                        </m:sub>
+                      </m:sSub>
+                    </m:e>
+                  </m:d>
+                </m:e>
+                <m:sup>
+                  <m:r>
+                    <w:rPr>
+                      <w:rFonts w:ascii="Cambria Math" w:hAnsi="Cambria Math"/>
+                    </w:rPr>
+                    <m:t>2</m:t>
+                  </m:r>
+                </m:sup>
+              </m:sSup>
+              <m:r>
+                <w:rPr>
+                  <w:rFonts w:ascii="Cambria Math" w:hAnsi="Cambria Math"/>
+                </w:rPr>
+                <m:t>-</m:t>
+              </m:r>
+              <m:sSubSup>
+                <m:sSubSupPr>
+                  <m:ctrlPr>
+                    <w:rPr>
+                      <w:rFonts w:ascii="Cambria Math" w:hAnsi="Cambria Math"/>
+                      <w:i/>
+                    </w:rPr>
+                  </m:ctrlPr>
+                </m:sSubSupPr>
+                <m:e>
+                  <m:acc>
+                    <m:accPr>
+                      <m:ctrlPr>
+                        <w:rPr>
+                          <w:rFonts w:ascii="Cambria Math" w:hAnsi="Cambria Math"/>
+                          <w:i/>
+                        </w:rPr>
+                      </m:ctrlPr>
+                    </m:accPr>
+                    <m:e>
+                      <m:r>
+                        <w:rPr>
+                          <w:rFonts w:ascii="Cambria Math" w:hAnsi="Cambria Math"/>
+                        </w:rPr>
+                        <m:t>f</m:t>
+                      </m:r>
+                    </m:e>
+                  </m:acc>
+                </m:e>
+                <m:sub>
+                  <m:r>
+                    <w:rPr>
+                      <w:rFonts w:ascii="Cambria Math" w:hAnsi="Cambria Math"/>
+                    </w:rPr>
+                    <m:t>0</m:t>
+                  </m:r>
+                </m:sub>
+                <m:sup>
+                  <m:r>
+                    <w:rPr>
+                      <w:rFonts w:ascii="Cambria Math" w:hAnsi="Cambria Math"/>
+                    </w:rPr>
+                    <m:t>2</m:t>
+                  </m:r>
+                </m:sup>
+              </m:sSubSup>
+            </m:e>
+          </m:nary>
         </m:oMath>
       </m:oMathPara>
     </w:p>
@@ -6715,7 +6949,6 @@
         <w:rPr>
           <w:i/>
         </w:rPr>
-        <w:lastRenderedPageBreak/>
         <w:t>In othe</w:t>
       </w:r>
       <w:r>
@@ -8104,14 +8337,11 @@
       </w:pPr>
     </w:p>
     <w:p>
-      <w:bookmarkStart w:id="0" w:name="_GoBack"/>
-      <w:bookmarkEnd w:id="0"/>
       <w:r>
         <w:rPr>
           <w:i/>
           <w:noProof/>
         </w:rPr>
-        <w:lastRenderedPageBreak/>
         <mc:AlternateContent>
           <mc:Choice Requires="wps">
             <w:drawing>
@@ -10346,7 +10576,7 @@
 </file>
 
 <file path=customXml/itemProps1.xml><?xml version="1.0" encoding="utf-8"?>
-<ds:datastoreItem xmlns:ds="http://schemas.openxmlformats.org/officeDocument/2006/customXml" ds:itemID="{5C5F35EC-9DB7-42C7-93E5-AEA5ACD5A0E3}">
+<ds:datastoreItem xmlns:ds="http://schemas.openxmlformats.org/officeDocument/2006/customXml" ds:itemID="{4DECE183-CCFF-4D4F-AB3C-FB581947F963}">
   <ds:schemaRefs>
     <ds:schemaRef ds:uri="http://schemas.openxmlformats.org/officeDocument/2006/bibliography"/>
   </ds:schemaRefs>

</xml_diff>